<commit_message>
Adding Q5 test results and report.
</commit_message>
<xml_diff>
--- a/Assignmnent_1/aditya/report/Assignment_1_Report.docx
+++ b/Assignmnent_1/aditya/report/Assignment_1_Report.docx
@@ -3221,10 +3221,10 @@
                   <v:path o:extrusionok="f" gradientshapeok="t" o:connecttype="rect"/>
                   <o:lock v:ext="edit" aspectratio="t"/>
                 </v:shapetype>
-                <v:shape id="_x0000_i1035" type="#_x0000_t75" alt="" style="width:451.25pt;height:429.85pt;mso-width-percent:0;mso-height-percent:0;mso-width-percent:0;mso-height-percent:0" o:ole="">
+                <v:shape id="_x0000_i1041" type="#_x0000_t75" alt="" style="width:451.65pt;height:6in;mso-width-percent:0;mso-height-percent:0;mso-width-percent:0;mso-height-percent:0" o:ole="">
                   <v:imagedata r:id="rId6" o:title=""/>
                 </v:shape>
-                <o:OLEObject Type="Embed" ProgID="Word.Document.12" ShapeID="_x0000_i1035" DrawAspect="Content" ObjectID="_1695931366" r:id="rId7">
+                <o:OLEObject Type="Embed" ProgID="Word.Document.12" ShapeID="_x0000_i1041" DrawAspect="Content" ObjectID="_1696185289" r:id="rId7">
                   <o:FieldCodes>\s</o:FieldCodes>
                 </o:OLEObject>
               </w:object>
@@ -3627,10 +3627,10 @@
                 <w:lang w:val="en-US"/>
               </w:rPr>
               <w:object w:dxaOrig="9020" w:dyaOrig="13000" w14:anchorId="406B99BD">
-                <v:shape id="_x0000_i1034" type="#_x0000_t75" alt="" style="width:451.25pt;height:9in;mso-width-percent:0;mso-height-percent:0;mso-width-percent:0;mso-height-percent:0" o:ole="">
+                <v:shape id="_x0000_i1040" type="#_x0000_t75" alt="" style="width:451.65pt;height:9in;mso-width-percent:0;mso-height-percent:0;mso-width-percent:0;mso-height-percent:0" o:ole="">
                   <v:imagedata r:id="rId10" o:title=""/>
                 </v:shape>
-                <o:OLEObject Type="Embed" ProgID="Word.Document.12" ShapeID="_x0000_i1034" DrawAspect="Content" ObjectID="_1695931367" r:id="rId11">
+                <o:OLEObject Type="Embed" ProgID="Word.Document.12" ShapeID="_x0000_i1040" DrawAspect="Content" ObjectID="_1696185290" r:id="rId11">
                   <o:FieldCodes>\s</o:FieldCodes>
                 </o:OLEObject>
               </w:object>
@@ -4023,10 +4023,10 @@
                 <w:lang w:val="en-US"/>
               </w:rPr>
               <w:object w:dxaOrig="9020" w:dyaOrig="4980" w14:anchorId="218EEEB4">
-                <v:shape id="_x0000_i1033" type="#_x0000_t75" alt="" style="width:451.25pt;height:248.8pt;mso-width-percent:0;mso-height-percent:0;mso-width-percent:0;mso-height-percent:0" o:ole="">
+                <v:shape id="_x0000_i1039" type="#_x0000_t75" alt="" style="width:451.65pt;height:248.75pt;mso-width-percent:0;mso-height-percent:0;mso-width-percent:0;mso-height-percent:0" o:ole="">
                   <v:imagedata r:id="rId15" o:title=""/>
                 </v:shape>
-                <o:OLEObject Type="Embed" ProgID="Word.Document.12" ShapeID="_x0000_i1033" DrawAspect="Content" ObjectID="_1695931368" r:id="rId16">
+                <o:OLEObject Type="Embed" ProgID="Word.Document.12" ShapeID="_x0000_i1039" DrawAspect="Content" ObjectID="_1696185291" r:id="rId16">
                   <o:FieldCodes>\s</o:FieldCodes>
                 </o:OLEObject>
               </w:object>
@@ -4099,10 +4099,10 @@
                 <w:lang w:val="en-US"/>
               </w:rPr>
               <w:object w:dxaOrig="9020" w:dyaOrig="6580" w14:anchorId="7DC2EFCF">
-                <v:shape id="_x0000_i1032" type="#_x0000_t75" alt="" style="width:451.25pt;height:329.35pt;mso-width-percent:0;mso-height-percent:0;mso-width-percent:0;mso-height-percent:0" o:ole="">
+                <v:shape id="_x0000_i1038" type="#_x0000_t75" alt="" style="width:451.65pt;height:327.25pt;mso-width-percent:0;mso-height-percent:0;mso-width-percent:0;mso-height-percent:0" o:ole="">
                   <v:imagedata r:id="rId17" o:title=""/>
                 </v:shape>
-                <o:OLEObject Type="Embed" ProgID="Word.Document.12" ShapeID="_x0000_i1032" DrawAspect="Content" ObjectID="_1695931369" r:id="rId18">
+                <o:OLEObject Type="Embed" ProgID="Word.Document.12" ShapeID="_x0000_i1038" DrawAspect="Content" ObjectID="_1696185292" r:id="rId18">
                   <o:FieldCodes>\s</o:FieldCodes>
                 </o:OLEObject>
               </w:object>
@@ -4364,10 +4364,10 @@
                 <w:lang w:val="en-US"/>
               </w:rPr>
               <w:object w:dxaOrig="9020" w:dyaOrig="4980" w14:anchorId="39932C3C">
-                <v:shape id="_x0000_i1031" type="#_x0000_t75" alt="" style="width:451.25pt;height:248.8pt;mso-width-percent:0;mso-height-percent:0;mso-width-percent:0;mso-height-percent:0" o:ole="">
+                <v:shape id="_x0000_i1037" type="#_x0000_t75" alt="" style="width:451.65pt;height:248.75pt;mso-width-percent:0;mso-height-percent:0;mso-width-percent:0;mso-height-percent:0" o:ole="">
                   <v:imagedata r:id="rId21" o:title=""/>
                 </v:shape>
-                <o:OLEObject Type="Embed" ProgID="Word.Document.12" ShapeID="_x0000_i1031" DrawAspect="Content" ObjectID="_1695931370" r:id="rId22">
+                <o:OLEObject Type="Embed" ProgID="Word.Document.12" ShapeID="_x0000_i1037" DrawAspect="Content" ObjectID="_1696185293" r:id="rId22">
                   <o:FieldCodes>\s</o:FieldCodes>
                 </o:OLEObject>
               </w:object>
@@ -4428,10 +4428,10 @@
                 <w:lang w:val="en-US"/>
               </w:rPr>
               <w:object w:dxaOrig="9020" w:dyaOrig="7800" w14:anchorId="0AC0F0F8">
-                <v:shape id="_x0000_i1030" type="#_x0000_t75" alt="" style="width:451.25pt;height:389.95pt;mso-width-percent:0;mso-height-percent:0;mso-width-percent:0;mso-height-percent:0" o:ole="">
+                <v:shape id="_x0000_i1036" type="#_x0000_t75" alt="" style="width:451.65pt;height:392.75pt;mso-width-percent:0;mso-height-percent:0;mso-width-percent:0;mso-height-percent:0" o:ole="">
                   <v:imagedata r:id="rId23" o:title=""/>
                 </v:shape>
-                <o:OLEObject Type="Embed" ProgID="Word.Document.12" ShapeID="_x0000_i1030" DrawAspect="Content" ObjectID="_1695931371" r:id="rId24">
+                <o:OLEObject Type="Embed" ProgID="Word.Document.12" ShapeID="_x0000_i1036" DrawAspect="Content" ObjectID="_1696185294" r:id="rId24">
                   <o:FieldCodes>\s</o:FieldCodes>
                 </o:OLEObject>
               </w:object>
@@ -5409,10 +5409,10 @@
                 <w:lang w:val="en-US"/>
               </w:rPr>
               <w:object w:dxaOrig="9020" w:dyaOrig="7700" w14:anchorId="68A69671">
-                <v:shape id="_x0000_i1029" type="#_x0000_t75" alt="" style="width:451.25pt;height:384.95pt;mso-width-percent:0;mso-height-percent:0;mso-width-percent:0;mso-height-percent:0" o:ole="">
+                <v:shape id="_x0000_i1035" type="#_x0000_t75" alt="" style="width:451.65pt;height:386.2pt;mso-width-percent:0;mso-height-percent:0;mso-width-percent:0;mso-height-percent:0" o:ole="">
                   <v:imagedata r:id="rId31" o:title=""/>
                 </v:shape>
-                <o:OLEObject Type="Embed" ProgID="Word.Document.12" ShapeID="_x0000_i1029" DrawAspect="Content" ObjectID="_1695931372" r:id="rId32">
+                <o:OLEObject Type="Embed" ProgID="Word.Document.12" ShapeID="_x0000_i1035" DrawAspect="Content" ObjectID="_1696185295" r:id="rId32">
                   <o:FieldCodes>\s</o:FieldCodes>
                 </o:OLEObject>
               </w:object>
@@ -5495,10 +5495,10 @@
                 <w:lang w:val="en-US"/>
               </w:rPr>
               <w:object w:dxaOrig="9020" w:dyaOrig="2040" w14:anchorId="7B617C99">
-                <v:shape id="_x0000_i1028" type="#_x0000_t75" alt="" style="width:451.25pt;height:104.8pt;mso-width-percent:0;mso-height-percent:0;mso-width-percent:0;mso-height-percent:0" o:ole="">
+                <v:shape id="_x0000_i1034" type="#_x0000_t75" alt="" style="width:451.65pt;height:104.75pt;mso-width-percent:0;mso-height-percent:0;mso-width-percent:0;mso-height-percent:0" o:ole="">
                   <v:imagedata r:id="rId33" o:title=""/>
                 </v:shape>
-                <o:OLEObject Type="Embed" ProgID="Word.Document.12" ShapeID="_x0000_i1028" DrawAspect="Content" ObjectID="_1695931373" r:id="rId34">
+                <o:OLEObject Type="Embed" ProgID="Word.Document.12" ShapeID="_x0000_i1034" DrawAspect="Content" ObjectID="_1696185296" r:id="rId34">
                   <o:FieldCodes>\s</o:FieldCodes>
                 </o:OLEObject>
               </w:object>
@@ -5563,10 +5563,10 @@
                 <w:lang w:val="en-US"/>
               </w:rPr>
               <w:object w:dxaOrig="9020" w:dyaOrig="10420" w14:anchorId="01719C08">
-                <v:shape id="_x0000_i1027" type="#_x0000_t75" alt="" style="width:451.25pt;height:521.1pt;mso-width-percent:0;mso-height-percent:0;mso-width-percent:0;mso-height-percent:0" o:ole="">
+                <v:shape id="_x0000_i1033" type="#_x0000_t75" alt="" style="width:451.65pt;height:523.65pt;mso-width-percent:0;mso-height-percent:0;mso-width-percent:0;mso-height-percent:0" o:ole="">
                   <v:imagedata r:id="rId35" o:title=""/>
                 </v:shape>
-                <o:OLEObject Type="Embed" ProgID="Word.Document.12" ShapeID="_x0000_i1027" DrawAspect="Content" ObjectID="_1695931374" r:id="rId36">
+                <o:OLEObject Type="Embed" ProgID="Word.Document.12" ShapeID="_x0000_i1033" DrawAspect="Content" ObjectID="_1696185297" r:id="rId36">
                   <o:FieldCodes>\s</o:FieldCodes>
                 </o:OLEObject>
               </w:object>
@@ -5632,10 +5632,10 @@
                 <w:lang w:val="en-US"/>
               </w:rPr>
               <w:object w:dxaOrig="9020" w:dyaOrig="12240" w14:anchorId="71D24A10">
-                <v:shape id="_x0000_i1026" type="#_x0000_t75" alt="" style="width:451.25pt;height:615.2pt;mso-width-percent:0;mso-height-percent:0;mso-width-percent:0;mso-height-percent:0" o:ole="">
+                <v:shape id="_x0000_i1032" type="#_x0000_t75" alt="" style="width:451.65pt;height:615.25pt;mso-width-percent:0;mso-height-percent:0;mso-width-percent:0;mso-height-percent:0" o:ole="">
                   <v:imagedata r:id="rId37" o:title=""/>
                 </v:shape>
-                <o:OLEObject Type="Embed" ProgID="Word.Document.12" ShapeID="_x0000_i1026" DrawAspect="Content" ObjectID="_1695931375" r:id="rId38">
+                <o:OLEObject Type="Embed" ProgID="Word.Document.12" ShapeID="_x0000_i1032" DrawAspect="Content" ObjectID="_1696185298" r:id="rId38">
                   <o:FieldCodes>\s</o:FieldCodes>
                 </o:OLEObject>
               </w:object>
@@ -5916,10 +5916,10 @@
                 <w:lang w:val="en-US"/>
               </w:rPr>
               <w:object w:dxaOrig="9020" w:dyaOrig="12560" w14:anchorId="6B092632">
-                <v:shape id="_x0000_i1025" type="#_x0000_t75" alt="" style="width:451.25pt;height:628.05pt;mso-width-percent:0;mso-height-percent:0;mso-width-percent:0;mso-height-percent:0" o:ole="">
+                <v:shape id="_x0000_i1031" type="#_x0000_t75" alt="" style="width:451.65pt;height:628.35pt;mso-width-percent:0;mso-height-percent:0;mso-width-percent:0;mso-height-percent:0" o:ole="">
                   <v:imagedata r:id="rId39" o:title=""/>
                 </v:shape>
-                <o:OLEObject Type="Embed" ProgID="Word.Document.12" ShapeID="_x0000_i1025" DrawAspect="Content" ObjectID="_1695931376" r:id="rId40">
+                <o:OLEObject Type="Embed" ProgID="Word.Document.12" ShapeID="_x0000_i1031" DrawAspect="Content" ObjectID="_1696185299" r:id="rId40">
                   <o:FieldCodes>\s</o:FieldCodes>
                 </o:OLEObject>
               </w:object>
@@ -6936,6 +6936,2552 @@
         </w:drawing>
       </w:r>
     </w:p>
+    <w:p>
+      <w:pPr>
+        <w:jc w:val="both"/>
+        <w:rPr>
+          <w:rFonts w:asciiTheme="majorHAnsi" w:hAnsiTheme="majorHAnsi" w:cstheme="majorHAnsi"/>
+          <w:b/>
+          <w:bCs/>
+          <w:lang w:val="en-US"/>
+        </w:rPr>
+      </w:pPr>
+      <w:r>
+        <w:rPr>
+          <w:rFonts w:asciiTheme="majorHAnsi" w:hAnsiTheme="majorHAnsi" w:cstheme="majorHAnsi"/>
+          <w:b/>
+          <w:bCs/>
+          <w:lang w:val="en-US"/>
+        </w:rPr>
+        <w:lastRenderedPageBreak/>
+        <w:t xml:space="preserve">Q5. </w:t>
+      </w:r>
+      <w:r>
+        <w:rPr>
+          <w:rFonts w:asciiTheme="majorHAnsi" w:hAnsiTheme="majorHAnsi" w:cstheme="majorHAnsi"/>
+          <w:b/>
+          <w:bCs/>
+          <w:lang w:val="en-US"/>
+        </w:rPr>
+        <w:t xml:space="preserve">Assume that you have a database of N vectors of size 256 each. Each element of the vector is a floating-point number. Given a query vector </w:t>
+      </w:r>
+      <w:r>
+        <w:rPr>
+          <w:rFonts w:asciiTheme="majorHAnsi" w:hAnsiTheme="majorHAnsi" w:cstheme="majorHAnsi"/>
+          <w:b/>
+          <w:bCs/>
+          <w:lang w:val="en-US"/>
+        </w:rPr>
+        <w:t>Q</w:t>
+      </w:r>
+      <w:r>
+        <w:rPr>
+          <w:rFonts w:asciiTheme="majorHAnsi" w:hAnsiTheme="majorHAnsi" w:cstheme="majorHAnsi"/>
+          <w:b/>
+          <w:bCs/>
+          <w:lang w:val="en-US"/>
+        </w:rPr>
+        <w:t>, we need to find the vector which is close</w:t>
+      </w:r>
+      <w:r>
+        <w:rPr>
+          <w:rFonts w:asciiTheme="majorHAnsi" w:hAnsiTheme="majorHAnsi" w:cstheme="majorHAnsi"/>
+          <w:b/>
+          <w:bCs/>
+          <w:lang w:val="en-US"/>
+        </w:rPr>
+        <w:t>s</w:t>
+      </w:r>
+      <w:r>
+        <w:rPr>
+          <w:rFonts w:asciiTheme="majorHAnsi" w:hAnsiTheme="majorHAnsi" w:cstheme="majorHAnsi"/>
+          <w:b/>
+          <w:bCs/>
+          <w:lang w:val="en-US"/>
+        </w:rPr>
+        <w:t>t to the query vector with respect to the cosine similarity measure. Assume the all the vectors are normalized. Design a system which maximizes the query throughput. You should provide a detailed analysis of latency, throughput, hardware resource utilization etc.</w:t>
+      </w:r>
+    </w:p>
+    <w:p>
+      <w:pPr>
+        <w:jc w:val="both"/>
+        <w:rPr>
+          <w:rFonts w:asciiTheme="majorHAnsi" w:hAnsiTheme="majorHAnsi" w:cstheme="majorHAnsi"/>
+          <w:lang w:val="en-US"/>
+        </w:rPr>
+      </w:pPr>
+    </w:p>
+    <w:p>
+      <w:pPr>
+        <w:jc w:val="both"/>
+        <w:rPr>
+          <w:rFonts w:asciiTheme="majorHAnsi" w:hAnsiTheme="majorHAnsi" w:cstheme="majorHAnsi"/>
+          <w:lang w:val="en-US"/>
+        </w:rPr>
+      </w:pPr>
+      <w:r>
+        <w:rPr>
+          <w:rFonts w:asciiTheme="majorHAnsi" w:hAnsiTheme="majorHAnsi" w:cstheme="majorHAnsi"/>
+          <w:b/>
+          <w:bCs/>
+          <w:lang w:val="en-US"/>
+        </w:rPr>
+        <w:t>Ans)</w:t>
+      </w:r>
+      <w:r>
+        <w:rPr>
+          <w:rFonts w:asciiTheme="majorHAnsi" w:hAnsiTheme="majorHAnsi" w:cstheme="majorHAnsi"/>
+          <w:lang w:val="en-US"/>
+        </w:rPr>
+        <w:t xml:space="preserve"> The first part for this task was to create an appropriate </w:t>
+      </w:r>
+      <w:r>
+        <w:rPr>
+          <w:rFonts w:asciiTheme="majorHAnsi" w:hAnsiTheme="majorHAnsi" w:cstheme="majorHAnsi"/>
+          <w:lang w:val="en-US"/>
+        </w:rPr>
+        <w:t>dataset</w:t>
+      </w:r>
+      <w:r>
+        <w:rPr>
+          <w:rFonts w:asciiTheme="majorHAnsi" w:hAnsiTheme="majorHAnsi" w:cstheme="majorHAnsi"/>
+          <w:lang w:val="en-US"/>
+        </w:rPr>
+        <w:t xml:space="preserve"> to work with. For that I took the following approach:</w:t>
+      </w:r>
+    </w:p>
+    <w:p>
+      <w:pPr>
+        <w:jc w:val="both"/>
+        <w:rPr>
+          <w:rFonts w:asciiTheme="majorHAnsi" w:hAnsiTheme="majorHAnsi" w:cstheme="majorHAnsi"/>
+          <w:lang w:val="en-US"/>
+        </w:rPr>
+      </w:pPr>
+    </w:p>
+    <w:p>
+      <w:pPr>
+        <w:jc w:val="both"/>
+        <w:rPr>
+          <w:rFonts w:asciiTheme="majorHAnsi" w:hAnsiTheme="majorHAnsi" w:cstheme="majorHAnsi"/>
+          <w:lang w:val="en-US"/>
+        </w:rPr>
+      </w:pPr>
+      <w:r>
+        <w:rPr>
+          <w:rFonts w:asciiTheme="majorHAnsi" w:hAnsiTheme="majorHAnsi" w:cstheme="majorHAnsi"/>
+          <w:lang w:val="en-US"/>
+        </w:rPr>
+        <w:t>Dataset Creation (pre-processing):</w:t>
+      </w:r>
+    </w:p>
+    <w:p>
+      <w:pPr>
+        <w:pStyle w:val="ListParagraph"/>
+        <w:numPr>
+          <w:ilvl w:val="0"/>
+          <w:numId w:val="11"/>
+        </w:numPr>
+        <w:jc w:val="both"/>
+        <w:rPr>
+          <w:rFonts w:asciiTheme="majorHAnsi" w:hAnsiTheme="majorHAnsi" w:cstheme="majorHAnsi"/>
+          <w:lang w:val="en-US"/>
+        </w:rPr>
+      </w:pPr>
+      <w:r>
+        <w:rPr>
+          <w:rFonts w:asciiTheme="majorHAnsi" w:hAnsiTheme="majorHAnsi" w:cstheme="majorHAnsi"/>
+          <w:lang w:val="en-US"/>
+        </w:rPr>
+        <w:t>Read the no of vectors (N) as an input argument. Range tested is (2</w:t>
+      </w:r>
+      <w:r>
+        <w:rPr>
+          <w:rFonts w:asciiTheme="majorHAnsi" w:hAnsiTheme="majorHAnsi" w:cstheme="majorHAnsi"/>
+          <w:vertAlign w:val="superscript"/>
+          <w:lang w:val="en-US"/>
+        </w:rPr>
+        <w:t>8</w:t>
+      </w:r>
+      <w:r>
+        <w:rPr>
+          <w:rFonts w:asciiTheme="majorHAnsi" w:hAnsiTheme="majorHAnsi" w:cstheme="majorHAnsi"/>
+          <w:lang w:val="en-US"/>
+        </w:rPr>
+        <w:t>, 2</w:t>
+      </w:r>
+      <w:r>
+        <w:rPr>
+          <w:rFonts w:asciiTheme="majorHAnsi" w:hAnsiTheme="majorHAnsi" w:cstheme="majorHAnsi"/>
+          <w:vertAlign w:val="superscript"/>
+          <w:lang w:val="en-US"/>
+        </w:rPr>
+        <w:t>9</w:t>
+      </w:r>
+      <w:r>
+        <w:rPr>
+          <w:rFonts w:asciiTheme="majorHAnsi" w:hAnsiTheme="majorHAnsi" w:cstheme="majorHAnsi"/>
+          <w:lang w:val="en-US"/>
+        </w:rPr>
+        <w:t>, 2</w:t>
+      </w:r>
+      <w:r>
+        <w:rPr>
+          <w:rFonts w:asciiTheme="majorHAnsi" w:hAnsiTheme="majorHAnsi" w:cstheme="majorHAnsi"/>
+          <w:vertAlign w:val="superscript"/>
+          <w:lang w:val="en-US"/>
+        </w:rPr>
+        <w:t>10</w:t>
+      </w:r>
+      <w:r>
+        <w:rPr>
+          <w:rFonts w:asciiTheme="majorHAnsi" w:hAnsiTheme="majorHAnsi" w:cstheme="majorHAnsi"/>
+          <w:lang w:val="en-US"/>
+        </w:rPr>
+        <w:t>, … 2</w:t>
+      </w:r>
+      <w:r>
+        <w:rPr>
+          <w:rFonts w:asciiTheme="majorHAnsi" w:hAnsiTheme="majorHAnsi" w:cstheme="majorHAnsi"/>
+          <w:vertAlign w:val="superscript"/>
+          <w:lang w:val="en-US"/>
+        </w:rPr>
+        <w:t>22</w:t>
+      </w:r>
+      <w:r>
+        <w:rPr>
+          <w:rFonts w:asciiTheme="majorHAnsi" w:hAnsiTheme="majorHAnsi" w:cstheme="majorHAnsi"/>
+          <w:lang w:val="en-US"/>
+        </w:rPr>
+        <w:t>).</w:t>
+      </w:r>
+    </w:p>
+    <w:p>
+      <w:pPr>
+        <w:pStyle w:val="ListParagraph"/>
+        <w:numPr>
+          <w:ilvl w:val="0"/>
+          <w:numId w:val="11"/>
+        </w:numPr>
+        <w:jc w:val="both"/>
+        <w:rPr>
+          <w:rFonts w:asciiTheme="majorHAnsi" w:hAnsiTheme="majorHAnsi" w:cstheme="majorHAnsi"/>
+          <w:lang w:val="en-US"/>
+        </w:rPr>
+      </w:pPr>
+      <w:r>
+        <w:rPr>
+          <w:rFonts w:asciiTheme="majorHAnsi" w:hAnsiTheme="majorHAnsi" w:cstheme="majorHAnsi"/>
+          <w:lang w:val="en-US"/>
+        </w:rPr>
+        <w:t>Each vector is of size 256 floating point numbers.</w:t>
+      </w:r>
+    </w:p>
+    <w:p>
+      <w:pPr>
+        <w:pStyle w:val="ListParagraph"/>
+        <w:numPr>
+          <w:ilvl w:val="0"/>
+          <w:numId w:val="11"/>
+        </w:numPr>
+        <w:jc w:val="both"/>
+        <w:rPr>
+          <w:rFonts w:asciiTheme="majorHAnsi" w:hAnsiTheme="majorHAnsi" w:cstheme="majorHAnsi"/>
+          <w:lang w:val="en-US"/>
+        </w:rPr>
+      </w:pPr>
+      <w:r>
+        <w:rPr>
+          <w:rFonts w:asciiTheme="majorHAnsi" w:hAnsiTheme="majorHAnsi" w:cstheme="majorHAnsi"/>
+          <w:lang w:val="en-US"/>
+        </w:rPr>
+        <w:t>Created a data set of N * 256 random floating-point numbers with uniform real distribution.</w:t>
+      </w:r>
+    </w:p>
+    <w:p>
+      <w:pPr>
+        <w:pStyle w:val="ListParagraph"/>
+        <w:numPr>
+          <w:ilvl w:val="0"/>
+          <w:numId w:val="11"/>
+        </w:numPr>
+        <w:jc w:val="both"/>
+        <w:rPr>
+          <w:rFonts w:asciiTheme="majorHAnsi" w:hAnsiTheme="majorHAnsi" w:cstheme="majorHAnsi"/>
+          <w:lang w:val="en-US"/>
+        </w:rPr>
+      </w:pPr>
+      <w:r>
+        <w:rPr>
+          <w:rFonts w:asciiTheme="majorHAnsi" w:hAnsiTheme="majorHAnsi" w:cstheme="majorHAnsi"/>
+          <w:lang w:val="en-US"/>
+        </w:rPr>
+        <w:t>Randomly create a query vector (Q) of 256 elements with the same distribution.</w:t>
+      </w:r>
+    </w:p>
+    <w:p>
+      <w:pPr>
+        <w:jc w:val="both"/>
+        <w:rPr>
+          <w:rFonts w:asciiTheme="majorHAnsi" w:hAnsiTheme="majorHAnsi" w:cstheme="majorHAnsi"/>
+          <w:lang w:val="en-US"/>
+        </w:rPr>
+      </w:pPr>
+    </w:p>
+    <w:p>
+      <w:pPr>
+        <w:jc w:val="both"/>
+        <w:rPr>
+          <w:rFonts w:asciiTheme="majorHAnsi" w:hAnsiTheme="majorHAnsi" w:cstheme="majorHAnsi"/>
+          <w:b/>
+          <w:bCs/>
+          <w:lang w:val="en-US"/>
+        </w:rPr>
+      </w:pPr>
+      <w:proofErr w:type="gramStart"/>
+      <w:r>
+        <w:rPr>
+          <w:rFonts w:asciiTheme="majorHAnsi" w:hAnsiTheme="majorHAnsi" w:cstheme="majorHAnsi"/>
+          <w:b/>
+          <w:bCs/>
+          <w:lang w:val="en-US"/>
+        </w:rPr>
+        <w:t>HOST :</w:t>
+      </w:r>
+      <w:proofErr w:type="gramEnd"/>
+      <w:r>
+        <w:rPr>
+          <w:rFonts w:asciiTheme="majorHAnsi" w:hAnsiTheme="majorHAnsi" w:cstheme="majorHAnsi"/>
+          <w:b/>
+          <w:bCs/>
+          <w:lang w:val="en-US"/>
+        </w:rPr>
+        <w:t xml:space="preserve"> </w:t>
+      </w:r>
+      <w:r>
+        <w:rPr>
+          <w:rFonts w:asciiTheme="majorHAnsi" w:hAnsiTheme="majorHAnsi" w:cstheme="majorHAnsi"/>
+          <w:b/>
+          <w:bCs/>
+          <w:lang w:val="en-US"/>
+        </w:rPr>
+        <w:t>DATASET CREATION:</w:t>
+      </w:r>
+    </w:p>
+    <w:tbl>
+      <w:tblPr>
+        <w:tblStyle w:val="TableGrid"/>
+        <w:tblW w:w="0" w:type="auto"/>
+        <w:tblLook w:val="04A0" w:firstRow="1" w:lastRow="0" w:firstColumn="1" w:lastColumn="0" w:noHBand="0" w:noVBand="1"/>
+      </w:tblPr>
+      <w:tblGrid>
+        <w:gridCol w:w="9016"/>
+      </w:tblGrid>
+      <w:tr>
+        <w:tc>
+          <w:tcPr>
+            <w:tcW w:w="9016" w:type="dxa"/>
+          </w:tcPr>
+          <w:bookmarkStart w:id="11" w:name="_MON_1696179739"/>
+          <w:bookmarkEnd w:id="11"/>
+          <w:p>
+            <w:pPr>
+              <w:jc w:val="both"/>
+              <w:rPr>
+                <w:rFonts w:asciiTheme="majorHAnsi" w:hAnsiTheme="majorHAnsi" w:cstheme="majorHAnsi"/>
+                <w:lang w:val="en-US"/>
+              </w:rPr>
+            </w:pPr>
+            <w:r>
+              <w:rPr>
+                <w:rFonts w:asciiTheme="majorHAnsi" w:hAnsiTheme="majorHAnsi" w:cstheme="majorHAnsi"/>
+                <w:noProof/>
+                <w:lang w:val="en-US"/>
+              </w:rPr>
+              <w:object w:dxaOrig="9020" w:dyaOrig="8380" w14:anchorId="28E1CDEE">
+                <v:shape id="_x0000_i1030" type="#_x0000_t75" alt="" style="width:451.65pt;height:418.9pt;mso-width-percent:0;mso-height-percent:0;mso-width-percent:0;mso-height-percent:0" o:ole="">
+                  <v:imagedata r:id="rId46" o:title=""/>
+                </v:shape>
+                <o:OLEObject Type="Embed" ProgID="Word.Document.12" ShapeID="_x0000_i1030" DrawAspect="Content" ObjectID="_1696185300" r:id="rId47">
+                  <o:FieldCodes>\s</o:FieldCodes>
+                </o:OLEObject>
+              </w:object>
+            </w:r>
+          </w:p>
+        </w:tc>
+      </w:tr>
+    </w:tbl>
+    <w:p>
+      <w:pPr>
+        <w:jc w:val="both"/>
+        <w:rPr>
+          <w:rFonts w:asciiTheme="majorHAnsi" w:hAnsiTheme="majorHAnsi" w:cstheme="majorHAnsi"/>
+          <w:lang w:val="en-US"/>
+        </w:rPr>
+      </w:pPr>
+    </w:p>
+    <w:p>
+      <w:pPr>
+        <w:jc w:val="both"/>
+        <w:rPr>
+          <w:rFonts w:asciiTheme="majorHAnsi" w:hAnsiTheme="majorHAnsi" w:cstheme="majorHAnsi"/>
+          <w:lang w:val="en-US"/>
+        </w:rPr>
+      </w:pPr>
+    </w:p>
+    <w:p>
+      <w:pPr>
+        <w:jc w:val="both"/>
+        <w:rPr>
+          <w:rFonts w:asciiTheme="majorHAnsi" w:hAnsiTheme="majorHAnsi" w:cstheme="majorHAnsi"/>
+          <w:lang w:val="en-US"/>
+        </w:rPr>
+      </w:pPr>
+      <w:r>
+        <w:rPr>
+          <w:rFonts w:asciiTheme="majorHAnsi" w:hAnsiTheme="majorHAnsi" w:cstheme="majorHAnsi"/>
+          <w:lang w:val="en-US"/>
+        </w:rPr>
+        <w:t>Now, we have 3 sets of data buffers – query vector, data vectors &amp; buffer storing cosine values.</w:t>
+      </w:r>
+      <w:r>
+        <w:rPr>
+          <w:rFonts w:asciiTheme="majorHAnsi" w:hAnsiTheme="majorHAnsi" w:cstheme="majorHAnsi"/>
+          <w:lang w:val="en-US"/>
+        </w:rPr>
+        <w:t xml:space="preserve"> </w:t>
+      </w:r>
+      <w:r>
+        <w:rPr>
+          <w:rFonts w:asciiTheme="majorHAnsi" w:hAnsiTheme="majorHAnsi" w:cstheme="majorHAnsi"/>
+          <w:lang w:val="en-US"/>
+        </w:rPr>
+        <w:t>All these vectors were of different sizes.</w:t>
+      </w:r>
+      <w:r>
+        <w:rPr>
+          <w:rFonts w:asciiTheme="majorHAnsi" w:hAnsiTheme="majorHAnsi" w:cstheme="majorHAnsi"/>
+          <w:lang w:val="en-US"/>
+        </w:rPr>
+        <w:t xml:space="preserve"> </w:t>
+      </w:r>
+      <w:r>
+        <w:rPr>
+          <w:rFonts w:asciiTheme="majorHAnsi" w:hAnsiTheme="majorHAnsi" w:cstheme="majorHAnsi"/>
+          <w:lang w:val="en-US"/>
+        </w:rPr>
+        <w:t xml:space="preserve">Idea was to implement the design of </w:t>
+      </w:r>
+      <w:r>
+        <w:rPr>
+          <w:rFonts w:asciiTheme="majorHAnsi" w:hAnsiTheme="majorHAnsi" w:cstheme="majorHAnsi"/>
+          <w:b/>
+          <w:bCs/>
+          <w:lang w:val="en-US"/>
+        </w:rPr>
+        <w:t>“sub-dividing the buffers and using multiple DDR banks”</w:t>
+      </w:r>
+      <w:r>
+        <w:rPr>
+          <w:rFonts w:asciiTheme="majorHAnsi" w:hAnsiTheme="majorHAnsi" w:cstheme="majorHAnsi"/>
+          <w:lang w:val="en-US"/>
+        </w:rPr>
+        <w:t>, where we would divide only the data vectors and cosine values buffers and send to different DDR banks</w:t>
+      </w:r>
+      <w:r>
+        <w:rPr>
+          <w:rFonts w:asciiTheme="majorHAnsi" w:hAnsiTheme="majorHAnsi" w:cstheme="majorHAnsi"/>
+          <w:lang w:val="en-US"/>
+        </w:rPr>
+        <w:t>.</w:t>
+      </w:r>
+      <w:r>
+        <w:rPr>
+          <w:rFonts w:asciiTheme="majorHAnsi" w:hAnsiTheme="majorHAnsi" w:cstheme="majorHAnsi"/>
+          <w:lang w:val="en-US"/>
+        </w:rPr>
+        <w:t xml:space="preserve"> The query vector would need not be divided into sub-buffers because it was of constant size (256 elements).</w:t>
+      </w:r>
+    </w:p>
+    <w:p>
+      <w:pPr>
+        <w:jc w:val="both"/>
+        <w:rPr>
+          <w:rFonts w:asciiTheme="majorHAnsi" w:hAnsiTheme="majorHAnsi" w:cstheme="majorHAnsi"/>
+          <w:lang w:val="en-US"/>
+        </w:rPr>
+      </w:pPr>
+    </w:p>
+    <w:p>
+      <w:pPr>
+        <w:jc w:val="both"/>
+        <w:rPr>
+          <w:rFonts w:asciiTheme="majorHAnsi" w:hAnsiTheme="majorHAnsi" w:cstheme="majorHAnsi"/>
+          <w:lang w:val="en-US"/>
+        </w:rPr>
+      </w:pPr>
+      <w:r>
+        <w:rPr>
+          <w:rFonts w:asciiTheme="majorHAnsi" w:hAnsiTheme="majorHAnsi" w:cstheme="majorHAnsi"/>
+          <w:lang w:val="en-US"/>
+        </w:rPr>
+        <w:t xml:space="preserve">For that </w:t>
+      </w:r>
+      <w:r>
+        <w:rPr>
+          <w:rFonts w:asciiTheme="majorHAnsi" w:hAnsiTheme="majorHAnsi" w:cstheme="majorHAnsi"/>
+          <w:lang w:val="en-US"/>
+        </w:rPr>
+        <w:t xml:space="preserve">design </w:t>
+      </w:r>
+      <w:r>
+        <w:rPr>
+          <w:rFonts w:asciiTheme="majorHAnsi" w:hAnsiTheme="majorHAnsi" w:cstheme="majorHAnsi"/>
+          <w:lang w:val="en-US"/>
+        </w:rPr>
+        <w:t>to happen, I had to come up with a different logic of sub-dividing the data</w:t>
+      </w:r>
+      <w:r>
+        <w:rPr>
+          <w:rFonts w:asciiTheme="majorHAnsi" w:hAnsiTheme="majorHAnsi" w:cstheme="majorHAnsi"/>
+          <w:lang w:val="en-US"/>
+        </w:rPr>
+        <w:t xml:space="preserve"> </w:t>
+      </w:r>
+      <w:r>
+        <w:rPr>
+          <w:rFonts w:asciiTheme="majorHAnsi" w:hAnsiTheme="majorHAnsi" w:cstheme="majorHAnsi"/>
+          <w:lang w:val="en-US"/>
+        </w:rPr>
+        <w:t xml:space="preserve">vectors </w:t>
+      </w:r>
+      <w:r>
+        <w:rPr>
+          <w:rFonts w:asciiTheme="majorHAnsi" w:hAnsiTheme="majorHAnsi" w:cstheme="majorHAnsi"/>
+          <w:lang w:val="en-US"/>
+        </w:rPr>
+        <w:t xml:space="preserve">buffer </w:t>
+      </w:r>
+      <w:r>
+        <w:rPr>
+          <w:rFonts w:asciiTheme="majorHAnsi" w:hAnsiTheme="majorHAnsi" w:cstheme="majorHAnsi"/>
+          <w:lang w:val="en-US"/>
+        </w:rPr>
+        <w:t>and the cosine</w:t>
+      </w:r>
+      <w:r>
+        <w:rPr>
+          <w:rFonts w:asciiTheme="majorHAnsi" w:hAnsiTheme="majorHAnsi" w:cstheme="majorHAnsi"/>
+          <w:lang w:val="en-US"/>
+        </w:rPr>
+        <w:t xml:space="preserve"> </w:t>
+      </w:r>
+      <w:r>
+        <w:rPr>
+          <w:rFonts w:asciiTheme="majorHAnsi" w:hAnsiTheme="majorHAnsi" w:cstheme="majorHAnsi"/>
+          <w:lang w:val="en-US"/>
+        </w:rPr>
+        <w:t xml:space="preserve">values buffer. </w:t>
+      </w:r>
+      <w:r>
+        <w:rPr>
+          <w:rFonts w:asciiTheme="majorHAnsi" w:hAnsiTheme="majorHAnsi" w:cstheme="majorHAnsi"/>
+          <w:lang w:val="en-US"/>
+        </w:rPr>
+        <w:t>The number of sub-buffers should be same between the 2, but they are of different sizes.</w:t>
+      </w:r>
+    </w:p>
+    <w:p>
+      <w:pPr>
+        <w:jc w:val="both"/>
+        <w:rPr>
+          <w:rFonts w:asciiTheme="majorHAnsi" w:hAnsiTheme="majorHAnsi" w:cstheme="majorHAnsi"/>
+          <w:lang w:val="en-US"/>
+        </w:rPr>
+      </w:pPr>
+    </w:p>
+    <w:p>
+      <w:pPr>
+        <w:jc w:val="both"/>
+        <w:rPr>
+          <w:rFonts w:asciiTheme="majorHAnsi" w:hAnsiTheme="majorHAnsi" w:cstheme="majorHAnsi"/>
+          <w:b/>
+          <w:bCs/>
+          <w:lang w:val="en-US"/>
+        </w:rPr>
+      </w:pPr>
+      <w:proofErr w:type="gramStart"/>
+      <w:r>
+        <w:rPr>
+          <w:rFonts w:asciiTheme="majorHAnsi" w:hAnsiTheme="majorHAnsi" w:cstheme="majorHAnsi"/>
+          <w:b/>
+          <w:bCs/>
+          <w:lang w:val="en-US"/>
+        </w:rPr>
+        <w:t>HOST :</w:t>
+      </w:r>
+      <w:proofErr w:type="gramEnd"/>
+      <w:r>
+        <w:rPr>
+          <w:rFonts w:asciiTheme="majorHAnsi" w:hAnsiTheme="majorHAnsi" w:cstheme="majorHAnsi"/>
+          <w:b/>
+          <w:bCs/>
+          <w:lang w:val="en-US"/>
+        </w:rPr>
+        <w:t xml:space="preserve"> SUB-DIVIDING </w:t>
+      </w:r>
+      <w:r>
+        <w:rPr>
+          <w:rFonts w:asciiTheme="majorHAnsi" w:hAnsiTheme="majorHAnsi" w:cstheme="majorHAnsi"/>
+          <w:b/>
+          <w:bCs/>
+          <w:lang w:val="en-US"/>
+        </w:rPr>
+        <w:t>DATA VECTORS BUFFER</w:t>
+      </w:r>
+    </w:p>
+    <w:tbl>
+      <w:tblPr>
+        <w:tblStyle w:val="TableGrid"/>
+        <w:tblW w:w="9209" w:type="dxa"/>
+        <w:tblLook w:val="04A0" w:firstRow="1" w:lastRow="0" w:firstColumn="1" w:lastColumn="0" w:noHBand="0" w:noVBand="1"/>
+      </w:tblPr>
+      <w:tblGrid>
+        <w:gridCol w:w="9236"/>
+      </w:tblGrid>
+      <w:tr>
+        <w:tc>
+          <w:tcPr>
+            <w:tcW w:w="9209" w:type="dxa"/>
+          </w:tcPr>
+          <w:p>
+            <w:pPr>
+              <w:jc w:val="both"/>
+              <w:rPr>
+                <w:rFonts w:asciiTheme="majorHAnsi" w:hAnsiTheme="majorHAnsi" w:cstheme="majorHAnsi"/>
+                <w:lang w:val="en-US"/>
+              </w:rPr>
+            </w:pPr>
+            <w:r>
+              <w:rPr>
+                <w:rFonts w:asciiTheme="majorHAnsi" w:hAnsiTheme="majorHAnsi" w:cstheme="majorHAnsi"/>
+                <w:noProof/>
+                <w:lang w:val="en-US"/>
+              </w:rPr>
+              <w:object w:dxaOrig="9020" w:dyaOrig="9960" w14:anchorId="40A3CE04">
+                <v:shape id="_x0000_i1029" type="#_x0000_t75" alt="" style="width:451.65pt;height:497.45pt;mso-width-percent:0;mso-height-percent:0;mso-width-percent:0;mso-height-percent:0" o:ole="">
+                  <v:imagedata r:id="rId48" o:title=""/>
+                </v:shape>
+                <o:OLEObject Type="Embed" ProgID="Word.Document.12" ShapeID="_x0000_i1029" DrawAspect="Content" ObjectID="_1696185301" r:id="rId49">
+                  <o:FieldCodes>\s</o:FieldCodes>
+                </o:OLEObject>
+              </w:object>
+            </w:r>
+          </w:p>
+        </w:tc>
+      </w:tr>
+    </w:tbl>
+    <w:p>
+      <w:pPr>
+        <w:jc w:val="both"/>
+        <w:rPr>
+          <w:rFonts w:asciiTheme="majorHAnsi" w:hAnsiTheme="majorHAnsi" w:cstheme="majorHAnsi"/>
+          <w:lang w:val="en-US"/>
+        </w:rPr>
+      </w:pPr>
+    </w:p>
+    <w:p>
+      <w:pPr>
+        <w:jc w:val="both"/>
+        <w:rPr>
+          <w:rFonts w:asciiTheme="majorHAnsi" w:hAnsiTheme="majorHAnsi" w:cstheme="majorHAnsi"/>
+          <w:b/>
+          <w:bCs/>
+          <w:lang w:val="en-US"/>
+        </w:rPr>
+      </w:pPr>
+      <w:proofErr w:type="gramStart"/>
+      <w:r>
+        <w:rPr>
+          <w:rFonts w:asciiTheme="majorHAnsi" w:hAnsiTheme="majorHAnsi" w:cstheme="majorHAnsi"/>
+          <w:b/>
+          <w:bCs/>
+          <w:lang w:val="en-US"/>
+        </w:rPr>
+        <w:lastRenderedPageBreak/>
+        <w:t>HOST :</w:t>
+      </w:r>
+      <w:proofErr w:type="gramEnd"/>
+      <w:r>
+        <w:rPr>
+          <w:rFonts w:asciiTheme="majorHAnsi" w:hAnsiTheme="majorHAnsi" w:cstheme="majorHAnsi"/>
+          <w:b/>
+          <w:bCs/>
+          <w:lang w:val="en-US"/>
+        </w:rPr>
+        <w:t xml:space="preserve"> SUB-DIVIDING </w:t>
+      </w:r>
+      <w:r>
+        <w:rPr>
+          <w:rFonts w:asciiTheme="majorHAnsi" w:hAnsiTheme="majorHAnsi" w:cstheme="majorHAnsi"/>
+          <w:b/>
+          <w:bCs/>
+          <w:lang w:val="en-US"/>
+        </w:rPr>
+        <w:t>COSINE VALUES</w:t>
+      </w:r>
+      <w:r>
+        <w:rPr>
+          <w:rFonts w:asciiTheme="majorHAnsi" w:hAnsiTheme="majorHAnsi" w:cstheme="majorHAnsi"/>
+          <w:b/>
+          <w:bCs/>
+          <w:lang w:val="en-US"/>
+        </w:rPr>
+        <w:t xml:space="preserve"> BUFFER</w:t>
+      </w:r>
+    </w:p>
+    <w:tbl>
+      <w:tblPr>
+        <w:tblStyle w:val="TableGrid"/>
+        <w:tblW w:w="9209" w:type="dxa"/>
+        <w:tblLook w:val="04A0" w:firstRow="1" w:lastRow="0" w:firstColumn="1" w:lastColumn="0" w:noHBand="0" w:noVBand="1"/>
+      </w:tblPr>
+      <w:tblGrid>
+        <w:gridCol w:w="9236"/>
+      </w:tblGrid>
+      <w:tr>
+        <w:tc>
+          <w:tcPr>
+            <w:tcW w:w="9209" w:type="dxa"/>
+          </w:tcPr>
+          <w:p>
+            <w:pPr>
+              <w:jc w:val="both"/>
+              <w:rPr>
+                <w:rFonts w:asciiTheme="majorHAnsi" w:hAnsiTheme="majorHAnsi" w:cstheme="majorHAnsi"/>
+                <w:lang w:val="en-US"/>
+              </w:rPr>
+            </w:pPr>
+            <w:r>
+              <w:rPr>
+                <w:rFonts w:asciiTheme="majorHAnsi" w:hAnsiTheme="majorHAnsi" w:cstheme="majorHAnsi"/>
+                <w:noProof/>
+                <w:lang w:val="en-US"/>
+              </w:rPr>
+              <w:object w:dxaOrig="9020" w:dyaOrig="9280" w14:anchorId="49D07315">
+                <v:shape id="_x0000_i1028" type="#_x0000_t75" alt="" style="width:451.65pt;height:464.75pt;mso-width-percent:0;mso-height-percent:0;mso-width-percent:0;mso-height-percent:0" o:ole="">
+                  <v:imagedata r:id="rId50" o:title=""/>
+                </v:shape>
+                <o:OLEObject Type="Embed" ProgID="Word.Document.12" ShapeID="_x0000_i1028" DrawAspect="Content" ObjectID="_1696185302" r:id="rId51">
+                  <o:FieldCodes>\s</o:FieldCodes>
+                </o:OLEObject>
+              </w:object>
+            </w:r>
+          </w:p>
+        </w:tc>
+      </w:tr>
+    </w:tbl>
+    <w:p>
+      <w:pPr>
+        <w:jc w:val="both"/>
+        <w:rPr>
+          <w:rFonts w:asciiTheme="majorHAnsi" w:hAnsiTheme="majorHAnsi" w:cstheme="majorHAnsi"/>
+          <w:lang w:val="en-US"/>
+        </w:rPr>
+      </w:pPr>
+    </w:p>
+    <w:p>
+      <w:pPr>
+        <w:jc w:val="both"/>
+        <w:rPr>
+          <w:rFonts w:asciiTheme="majorHAnsi" w:hAnsiTheme="majorHAnsi" w:cstheme="majorHAnsi"/>
+          <w:lang w:val="en-US"/>
+        </w:rPr>
+      </w:pPr>
+      <w:r>
+        <w:rPr>
+          <w:rFonts w:ascii="Courier New" w:hAnsi="Courier New" w:cs="Courier New"/>
+          <w:lang w:val="en-US"/>
+        </w:rPr>
+        <w:t>subdivide_data_buffer()</w:t>
+      </w:r>
+      <w:r>
+        <w:rPr>
+          <w:rFonts w:asciiTheme="majorHAnsi" w:hAnsiTheme="majorHAnsi" w:cstheme="majorHAnsi"/>
+          <w:lang w:val="en-US"/>
+        </w:rPr>
+        <w:t xml:space="preserve"> will be called before </w:t>
+      </w:r>
+      <w:r>
+        <w:rPr>
+          <w:rFonts w:ascii="Courier New" w:hAnsi="Courier New" w:cs="Courier New"/>
+          <w:lang w:val="en-US"/>
+        </w:rPr>
+        <w:t>subdivide_cosine_buffer()</w:t>
+      </w:r>
+      <w:r>
+        <w:rPr>
+          <w:rFonts w:asciiTheme="majorHAnsi" w:hAnsiTheme="majorHAnsi" w:cstheme="majorHAnsi"/>
+          <w:lang w:val="en-US"/>
+        </w:rPr>
+        <w:t xml:space="preserve">. In that call we would make a note of number of vectors per each sub-buffer and use that data in the subsequent call to </w:t>
+      </w:r>
+      <w:r>
+        <w:rPr>
+          <w:rFonts w:ascii="Courier New" w:hAnsi="Courier New" w:cs="Courier New"/>
+          <w:lang w:val="en-US"/>
+        </w:rPr>
+        <w:t>subdivide_</w:t>
+      </w:r>
+      <w:r>
+        <w:rPr>
+          <w:rFonts w:ascii="Courier New" w:hAnsi="Courier New" w:cs="Courier New"/>
+          <w:lang w:val="en-US"/>
+        </w:rPr>
+        <w:t>cosine</w:t>
+      </w:r>
+      <w:r>
+        <w:rPr>
+          <w:rFonts w:ascii="Courier New" w:hAnsi="Courier New" w:cs="Courier New"/>
+          <w:lang w:val="en-US"/>
+        </w:rPr>
+        <w:t>_buffer()</w:t>
+      </w:r>
+      <w:r>
+        <w:rPr>
+          <w:rFonts w:asciiTheme="majorHAnsi" w:hAnsiTheme="majorHAnsi" w:cstheme="majorHAnsi"/>
+          <w:lang w:val="en-US"/>
+        </w:rPr>
+        <w:t>. That way we wo</w:t>
+      </w:r>
+      <w:r>
+        <w:rPr>
+          <w:rFonts w:asciiTheme="majorHAnsi" w:hAnsiTheme="majorHAnsi" w:cstheme="majorHAnsi"/>
+          <w:lang w:val="en-US"/>
+        </w:rPr>
+        <w:t>u</w:t>
+      </w:r>
+      <w:r>
+        <w:rPr>
+          <w:rFonts w:asciiTheme="majorHAnsi" w:hAnsiTheme="majorHAnsi" w:cstheme="majorHAnsi"/>
+          <w:lang w:val="en-US"/>
+        </w:rPr>
+        <w:t xml:space="preserve">ld maintain proper synchronization between the two buffers and </w:t>
+      </w:r>
+      <w:r>
+        <w:rPr>
+          <w:rFonts w:asciiTheme="majorHAnsi" w:hAnsiTheme="majorHAnsi" w:cstheme="majorHAnsi"/>
+          <w:lang w:val="en-US"/>
+        </w:rPr>
+        <w:t>have same no of divisions.</w:t>
+      </w:r>
+    </w:p>
+    <w:p>
+      <w:pPr>
+        <w:jc w:val="both"/>
+        <w:rPr>
+          <w:rFonts w:asciiTheme="majorHAnsi" w:hAnsiTheme="majorHAnsi" w:cstheme="majorHAnsi"/>
+          <w:lang w:val="en-US"/>
+        </w:rPr>
+      </w:pPr>
+    </w:p>
+    <w:p>
+      <w:pPr>
+        <w:jc w:val="both"/>
+        <w:rPr>
+          <w:rFonts w:asciiTheme="majorHAnsi" w:hAnsiTheme="majorHAnsi" w:cstheme="majorHAnsi"/>
+          <w:lang w:val="en-US"/>
+        </w:rPr>
+      </w:pPr>
+      <w:r>
+        <w:rPr>
+          <w:rFonts w:asciiTheme="majorHAnsi" w:hAnsiTheme="majorHAnsi" w:cstheme="majorHAnsi"/>
+          <w:lang w:val="en-US"/>
+        </w:rPr>
+        <w:t>Moreover we have mapped the query vector and the cosine vector to the same DDR memory bank (</w:t>
+      </w:r>
+      <w:proofErr w:type="gramStart"/>
+      <w:r>
+        <w:rPr>
+          <w:rFonts w:asciiTheme="majorHAnsi" w:hAnsiTheme="majorHAnsi" w:cstheme="majorHAnsi"/>
+          <w:lang w:val="en-US"/>
+        </w:rPr>
+        <w:t>DDR[</w:t>
+      </w:r>
+      <w:proofErr w:type="gramEnd"/>
+      <w:r>
+        <w:rPr>
+          <w:rFonts w:asciiTheme="majorHAnsi" w:hAnsiTheme="majorHAnsi" w:cstheme="majorHAnsi"/>
+          <w:lang w:val="en-US"/>
+        </w:rPr>
+        <w:t>0]), because (during kernel computations) we would read the query vector only once and after that we would only access that memory bank to write cosine values – hence there will be no contention. We will map the data vector to a different DDR bank (</w:t>
+      </w:r>
+      <w:proofErr w:type="gramStart"/>
+      <w:r>
+        <w:rPr>
+          <w:rFonts w:asciiTheme="majorHAnsi" w:hAnsiTheme="majorHAnsi" w:cstheme="majorHAnsi"/>
+          <w:lang w:val="en-US"/>
+        </w:rPr>
+        <w:t>DDR[</w:t>
+      </w:r>
+      <w:proofErr w:type="gramEnd"/>
+      <w:r>
+        <w:rPr>
+          <w:rFonts w:asciiTheme="majorHAnsi" w:hAnsiTheme="majorHAnsi" w:cstheme="majorHAnsi"/>
+          <w:lang w:val="en-US"/>
+        </w:rPr>
+        <w:t>2]), but in the same SLR region (SLR1). Finally map the kernel also to the SLR1 region for fast computations.</w:t>
+      </w:r>
+    </w:p>
+    <w:p>
+      <w:pPr>
+        <w:jc w:val="both"/>
+        <w:rPr>
+          <w:rFonts w:asciiTheme="majorHAnsi" w:hAnsiTheme="majorHAnsi" w:cstheme="majorHAnsi"/>
+          <w:lang w:val="en-US"/>
+        </w:rPr>
+      </w:pPr>
+    </w:p>
+    <w:p>
+      <w:pPr>
+        <w:jc w:val="both"/>
+        <w:rPr>
+          <w:rFonts w:asciiTheme="majorHAnsi" w:hAnsiTheme="majorHAnsi" w:cstheme="majorHAnsi"/>
+          <w:lang w:val="en-US"/>
+        </w:rPr>
+      </w:pPr>
+      <w:r>
+        <w:rPr>
+          <w:rFonts w:asciiTheme="majorHAnsi" w:hAnsiTheme="majorHAnsi" w:cstheme="majorHAnsi"/>
+          <w:lang w:val="en-US"/>
+        </w:rPr>
+        <w:t>The mapping done in the host code is as show below:</w:t>
+      </w:r>
+    </w:p>
+    <w:p>
+      <w:pPr>
+        <w:jc w:val="both"/>
+        <w:rPr>
+          <w:rFonts w:asciiTheme="majorHAnsi" w:hAnsiTheme="majorHAnsi" w:cstheme="majorHAnsi"/>
+          <w:b/>
+          <w:bCs/>
+          <w:lang w:val="en-US"/>
+        </w:rPr>
+      </w:pPr>
+      <w:proofErr w:type="gramStart"/>
+      <w:r>
+        <w:rPr>
+          <w:rFonts w:asciiTheme="majorHAnsi" w:hAnsiTheme="majorHAnsi" w:cstheme="majorHAnsi"/>
+          <w:b/>
+          <w:bCs/>
+          <w:lang w:val="en-US"/>
+        </w:rPr>
+        <w:lastRenderedPageBreak/>
+        <w:t>HOST :</w:t>
+      </w:r>
+      <w:proofErr w:type="gramEnd"/>
+      <w:r>
+        <w:rPr>
+          <w:rFonts w:asciiTheme="majorHAnsi" w:hAnsiTheme="majorHAnsi" w:cstheme="majorHAnsi"/>
+          <w:b/>
+          <w:bCs/>
+          <w:lang w:val="en-US"/>
+        </w:rPr>
+        <w:t xml:space="preserve"> DDR MEMORY MAPPING</w:t>
+      </w:r>
+    </w:p>
+    <w:tbl>
+      <w:tblPr>
+        <w:tblStyle w:val="TableGrid"/>
+        <w:tblW w:w="0" w:type="auto"/>
+        <w:tblLook w:val="04A0" w:firstRow="1" w:lastRow="0" w:firstColumn="1" w:lastColumn="0" w:noHBand="0" w:noVBand="1"/>
+      </w:tblPr>
+      <w:tblGrid>
+        <w:gridCol w:w="9016"/>
+      </w:tblGrid>
+      <w:tr>
+        <w:tc>
+          <w:tcPr>
+            <w:tcW w:w="9016" w:type="dxa"/>
+          </w:tcPr>
+          <w:p>
+            <w:pPr>
+              <w:jc w:val="both"/>
+              <w:rPr>
+                <w:rFonts w:asciiTheme="majorHAnsi" w:hAnsiTheme="majorHAnsi" w:cstheme="majorHAnsi"/>
+                <w:lang w:val="en-US"/>
+              </w:rPr>
+            </w:pPr>
+            <w:r>
+              <w:rPr>
+                <w:rFonts w:asciiTheme="majorHAnsi" w:hAnsiTheme="majorHAnsi" w:cstheme="majorHAnsi"/>
+                <w:noProof/>
+                <w:lang w:val="en-US"/>
+              </w:rPr>
+              <w:object w:dxaOrig="9020" w:dyaOrig="6640" w14:anchorId="73EC729E">
+                <v:shape id="_x0000_i1027" type="#_x0000_t75" alt="" style="width:451.65pt;height:333.8pt;mso-width-percent:0;mso-height-percent:0;mso-width-percent:0;mso-height-percent:0" o:ole="">
+                  <v:imagedata r:id="rId52" o:title=""/>
+                </v:shape>
+                <o:OLEObject Type="Embed" ProgID="Word.Document.12" ShapeID="_x0000_i1027" DrawAspect="Content" ObjectID="_1696185303" r:id="rId53">
+                  <o:FieldCodes>\s</o:FieldCodes>
+                </o:OLEObject>
+              </w:object>
+            </w:r>
+          </w:p>
+        </w:tc>
+      </w:tr>
+    </w:tbl>
+    <w:p>
+      <w:pPr>
+        <w:jc w:val="both"/>
+        <w:rPr>
+          <w:rFonts w:asciiTheme="majorHAnsi" w:hAnsiTheme="majorHAnsi" w:cstheme="majorHAnsi"/>
+          <w:lang w:val="en-US"/>
+        </w:rPr>
+      </w:pPr>
+    </w:p>
+    <w:p>
+      <w:pPr>
+        <w:jc w:val="both"/>
+        <w:rPr>
+          <w:rFonts w:asciiTheme="majorHAnsi" w:hAnsiTheme="majorHAnsi" w:cstheme="majorHAnsi"/>
+          <w:lang w:val="en-US"/>
+        </w:rPr>
+      </w:pPr>
+      <w:r>
+        <w:rPr>
+          <w:rFonts w:asciiTheme="majorHAnsi" w:hAnsiTheme="majorHAnsi" w:cstheme="majorHAnsi"/>
+          <w:lang w:val="en-US"/>
+        </w:rPr>
+        <w:t>The associated architectural design created in the HW is as shown below:</w:t>
+      </w:r>
+    </w:p>
+    <w:p>
+      <w:pPr>
+        <w:jc w:val="both"/>
+        <w:rPr>
+          <w:rFonts w:asciiTheme="majorHAnsi" w:hAnsiTheme="majorHAnsi" w:cstheme="majorHAnsi"/>
+          <w:lang w:val="en-US"/>
+        </w:rPr>
+      </w:pPr>
+    </w:p>
+    <w:p>
+      <w:pPr>
+        <w:jc w:val="both"/>
+        <w:rPr>
+          <w:rFonts w:asciiTheme="majorHAnsi" w:hAnsiTheme="majorHAnsi" w:cstheme="majorHAnsi"/>
+          <w:lang w:val="en-US"/>
+        </w:rPr>
+      </w:pPr>
+      <w:r>
+        <w:rPr>
+          <w:rFonts w:asciiTheme="majorHAnsi" w:hAnsiTheme="majorHAnsi" w:cstheme="majorHAnsi"/>
+          <w:lang w:val="en-US"/>
+        </w:rPr>
+        <w:drawing>
+          <wp:inline distT="0" distB="0" distL="0" distR="0" wp14:anchorId="43206A9B" wp14:editId="645D0440">
+            <wp:extent cx="5731510" cy="3177540"/>
+            <wp:effectExtent l="12700" t="12700" r="8890" b="10160"/>
+            <wp:docPr id="45" name="Picture 45" descr="Diagram&#10;&#10;Description automatically generated"/>
+            <wp:cNvGraphicFramePr>
+              <a:graphicFrameLocks xmlns:a="http://schemas.openxmlformats.org/drawingml/2006/main" noChangeAspect="1"/>
+            </wp:cNvGraphicFramePr>
+            <a:graphic xmlns:a="http://schemas.openxmlformats.org/drawingml/2006/main">
+              <a:graphicData uri="http://schemas.openxmlformats.org/drawingml/2006/picture">
+                <pic:pic xmlns:pic="http://schemas.openxmlformats.org/drawingml/2006/picture">
+                  <pic:nvPicPr>
+                    <pic:cNvPr id="45" name="Picture 45" descr="Diagram&#10;&#10;Description automatically generated"/>
+                    <pic:cNvPicPr/>
+                  </pic:nvPicPr>
+                  <pic:blipFill>
+                    <a:blip r:embed="rId54"/>
+                    <a:stretch>
+                      <a:fillRect/>
+                    </a:stretch>
+                  </pic:blipFill>
+                  <pic:spPr>
+                    <a:xfrm>
+                      <a:off x="0" y="0"/>
+                      <a:ext cx="5731510" cy="3177540"/>
+                    </a:xfrm>
+                    <a:prstGeom prst="rect">
+                      <a:avLst/>
+                    </a:prstGeom>
+                    <a:ln w="9525">
+                      <a:solidFill>
+                        <a:schemeClr val="tx1"/>
+                      </a:solidFill>
+                    </a:ln>
+                  </pic:spPr>
+                </pic:pic>
+              </a:graphicData>
+            </a:graphic>
+          </wp:inline>
+        </w:drawing>
+      </w:r>
+    </w:p>
+    <w:p>
+      <w:pPr>
+        <w:jc w:val="both"/>
+        <w:rPr>
+          <w:rFonts w:asciiTheme="majorHAnsi" w:hAnsiTheme="majorHAnsi" w:cstheme="majorHAnsi"/>
+          <w:lang w:val="en-US"/>
+        </w:rPr>
+      </w:pPr>
+    </w:p>
+    <w:p>
+      <w:pPr>
+        <w:jc w:val="both"/>
+        <w:rPr>
+          <w:rFonts w:asciiTheme="majorHAnsi" w:hAnsiTheme="majorHAnsi" w:cstheme="majorHAnsi"/>
+          <w:lang w:val="en-US"/>
+        </w:rPr>
+      </w:pPr>
+      <w:r>
+        <w:rPr>
+          <w:rFonts w:asciiTheme="majorHAnsi" w:hAnsiTheme="majorHAnsi" w:cstheme="majorHAnsi"/>
+          <w:lang w:val="en-US"/>
+        </w:rPr>
+        <w:t xml:space="preserve">Now </w:t>
+      </w:r>
+      <w:r>
+        <w:rPr>
+          <w:rFonts w:asciiTheme="majorHAnsi" w:hAnsiTheme="majorHAnsi" w:cstheme="majorHAnsi"/>
+          <w:lang w:val="en-US"/>
+        </w:rPr>
+        <w:t xml:space="preserve">that </w:t>
+      </w:r>
+      <w:r>
+        <w:rPr>
+          <w:rFonts w:asciiTheme="majorHAnsi" w:hAnsiTheme="majorHAnsi" w:cstheme="majorHAnsi"/>
+          <w:lang w:val="en-US"/>
+        </w:rPr>
+        <w:t>all the pre-processing steps are done</w:t>
+      </w:r>
+      <w:r>
+        <w:rPr>
+          <w:rFonts w:asciiTheme="majorHAnsi" w:hAnsiTheme="majorHAnsi" w:cstheme="majorHAnsi"/>
+          <w:lang w:val="en-US"/>
+        </w:rPr>
+        <w:t xml:space="preserve">, </w:t>
+      </w:r>
+      <w:r>
+        <w:rPr>
+          <w:rFonts w:asciiTheme="majorHAnsi" w:hAnsiTheme="majorHAnsi" w:cstheme="majorHAnsi"/>
+          <w:lang w:val="en-US"/>
+        </w:rPr>
+        <w:t>we need to enque</w:t>
+      </w:r>
+      <w:r>
+        <w:rPr>
+          <w:rFonts w:asciiTheme="majorHAnsi" w:hAnsiTheme="majorHAnsi" w:cstheme="majorHAnsi"/>
+          <w:lang w:val="en-US"/>
+        </w:rPr>
+        <w:t>ue</w:t>
+      </w:r>
+      <w:r>
+        <w:rPr>
+          <w:rFonts w:asciiTheme="majorHAnsi" w:hAnsiTheme="majorHAnsi" w:cstheme="majorHAnsi"/>
+          <w:lang w:val="en-US"/>
+        </w:rPr>
+        <w:t xml:space="preserve"> the data transfer tasks (for the query vector and the data vector sub-buffers), kernel computations task and the </w:t>
+      </w:r>
+      <w:r>
+        <w:rPr>
+          <w:rFonts w:asciiTheme="majorHAnsi" w:hAnsiTheme="majorHAnsi" w:cstheme="majorHAnsi"/>
+          <w:lang w:val="en-US"/>
+        </w:rPr>
+        <w:t xml:space="preserve">cosine </w:t>
+      </w:r>
+      <w:r>
+        <w:rPr>
+          <w:rFonts w:asciiTheme="majorHAnsi" w:hAnsiTheme="majorHAnsi" w:cstheme="majorHAnsi"/>
+          <w:lang w:val="en-US"/>
+        </w:rPr>
+        <w:lastRenderedPageBreak/>
+        <w:t xml:space="preserve">data collection tasks in </w:t>
+      </w:r>
+      <w:r>
+        <w:rPr>
+          <w:rFonts w:asciiTheme="majorHAnsi" w:hAnsiTheme="majorHAnsi" w:cstheme="majorHAnsi"/>
+          <w:lang w:val="en-US"/>
+        </w:rPr>
+        <w:t>an</w:t>
+      </w:r>
+      <w:r>
+        <w:rPr>
+          <w:rFonts w:asciiTheme="majorHAnsi" w:hAnsiTheme="majorHAnsi" w:cstheme="majorHAnsi"/>
+          <w:lang w:val="en-US"/>
+        </w:rPr>
+        <w:t xml:space="preserve"> overlapping manner so that the kernel starts computations immediately once it sees the first data sub-buffer. The code for this is shown below:</w:t>
+      </w:r>
+    </w:p>
+    <w:p>
+      <w:pPr>
+        <w:jc w:val="both"/>
+        <w:rPr>
+          <w:rFonts w:asciiTheme="majorHAnsi" w:hAnsiTheme="majorHAnsi" w:cstheme="majorHAnsi"/>
+          <w:lang w:val="en-US"/>
+        </w:rPr>
+      </w:pPr>
+    </w:p>
+    <w:p>
+      <w:pPr>
+        <w:jc w:val="both"/>
+        <w:rPr>
+          <w:rFonts w:asciiTheme="majorHAnsi" w:hAnsiTheme="majorHAnsi" w:cstheme="majorHAnsi"/>
+          <w:b/>
+          <w:bCs/>
+          <w:lang w:val="en-US"/>
+        </w:rPr>
+      </w:pPr>
+      <w:r>
+        <w:rPr>
+          <w:rFonts w:asciiTheme="majorHAnsi" w:hAnsiTheme="majorHAnsi" w:cstheme="majorHAnsi"/>
+          <w:b/>
+          <w:bCs/>
+          <w:lang w:val="en-US"/>
+        </w:rPr>
+        <w:t>HOST: ENQUE</w:t>
+      </w:r>
+      <w:r>
+        <w:rPr>
+          <w:rFonts w:asciiTheme="majorHAnsi" w:hAnsiTheme="majorHAnsi" w:cstheme="majorHAnsi"/>
+          <w:b/>
+          <w:bCs/>
+          <w:lang w:val="en-US"/>
+        </w:rPr>
+        <w:t>UE</w:t>
+      </w:r>
+      <w:r>
+        <w:rPr>
+          <w:rFonts w:asciiTheme="majorHAnsi" w:hAnsiTheme="majorHAnsi" w:cstheme="majorHAnsi"/>
+          <w:b/>
+          <w:bCs/>
+          <w:lang w:val="en-US"/>
+        </w:rPr>
+        <w:t xml:space="preserve"> DATA TRANSFER &amp; COMPUTATION TASKS</w:t>
+      </w:r>
+    </w:p>
+    <w:tbl>
+      <w:tblPr>
+        <w:tblStyle w:val="TableGrid"/>
+        <w:tblW w:w="0" w:type="auto"/>
+        <w:tblLook w:val="04A0" w:firstRow="1" w:lastRow="0" w:firstColumn="1" w:lastColumn="0" w:noHBand="0" w:noVBand="1"/>
+      </w:tblPr>
+      <w:tblGrid>
+        <w:gridCol w:w="9016"/>
+      </w:tblGrid>
+      <w:tr>
+        <w:tc>
+          <w:tcPr>
+            <w:tcW w:w="9016" w:type="dxa"/>
+          </w:tcPr>
+          <w:p>
+            <w:pPr>
+              <w:jc w:val="both"/>
+              <w:rPr>
+                <w:rFonts w:asciiTheme="majorHAnsi" w:hAnsiTheme="majorHAnsi" w:cstheme="majorHAnsi"/>
+                <w:lang w:val="en-US"/>
+              </w:rPr>
+            </w:pPr>
+            <w:r>
+              <w:rPr>
+                <w:rFonts w:asciiTheme="majorHAnsi" w:hAnsiTheme="majorHAnsi" w:cstheme="majorHAnsi"/>
+                <w:noProof/>
+                <w:lang w:val="en-US"/>
+              </w:rPr>
+              <w:object w:dxaOrig="9020" w:dyaOrig="12300" w14:anchorId="0E5A7E70">
+                <v:shape id="_x0000_i1026" type="#_x0000_t75" alt="" style="width:451.65pt;height:615.25pt;mso-width-percent:0;mso-height-percent:0;mso-width-percent:0;mso-height-percent:0" o:ole="">
+                  <v:imagedata r:id="rId55" o:title=""/>
+                </v:shape>
+                <o:OLEObject Type="Embed" ProgID="Word.Document.12" ShapeID="_x0000_i1026" DrawAspect="Content" ObjectID="_1696185304" r:id="rId56">
+                  <o:FieldCodes>\s</o:FieldCodes>
+                </o:OLEObject>
+              </w:object>
+            </w:r>
+          </w:p>
+        </w:tc>
+      </w:tr>
+    </w:tbl>
+    <w:p>
+      <w:pPr>
+        <w:jc w:val="both"/>
+        <w:rPr>
+          <w:rFonts w:asciiTheme="majorHAnsi" w:hAnsiTheme="majorHAnsi" w:cstheme="majorHAnsi"/>
+          <w:lang w:val="en-US"/>
+        </w:rPr>
+      </w:pPr>
+    </w:p>
+    <w:p>
+      <w:pPr>
+        <w:jc w:val="both"/>
+        <w:rPr>
+          <w:rFonts w:asciiTheme="majorHAnsi" w:hAnsiTheme="majorHAnsi" w:cstheme="majorHAnsi"/>
+          <w:lang w:val="en-US"/>
+        </w:rPr>
+      </w:pPr>
+      <w:r>
+        <w:rPr>
+          <w:rFonts w:asciiTheme="majorHAnsi" w:hAnsiTheme="majorHAnsi" w:cstheme="majorHAnsi"/>
+          <w:lang w:val="en-US"/>
+        </w:rPr>
+        <w:lastRenderedPageBreak/>
+        <w:t xml:space="preserve">Now comes the kernel side of the computations. Here, we read the query vector as a burst read operation (only once) from the </w:t>
+      </w:r>
+      <w:proofErr w:type="gramStart"/>
+      <w:r>
+        <w:rPr>
+          <w:rFonts w:asciiTheme="majorHAnsi" w:hAnsiTheme="majorHAnsi" w:cstheme="majorHAnsi"/>
+          <w:lang w:val="en-US"/>
+        </w:rPr>
+        <w:t>DDR[</w:t>
+      </w:r>
+      <w:proofErr w:type="gramEnd"/>
+      <w:r>
+        <w:rPr>
+          <w:rFonts w:asciiTheme="majorHAnsi" w:hAnsiTheme="majorHAnsi" w:cstheme="majorHAnsi"/>
+          <w:lang w:val="en-US"/>
+        </w:rPr>
+        <w:t xml:space="preserve">0] bank, and save it in the local FPGA memory. I have used </w:t>
+      </w:r>
+      <w:r>
+        <w:rPr>
+          <w:rFonts w:asciiTheme="majorHAnsi" w:hAnsiTheme="majorHAnsi" w:cstheme="majorHAnsi"/>
+          <w:b/>
+          <w:bCs/>
+          <w:lang w:val="en-US"/>
+        </w:rPr>
+        <w:t>HLS UNROLL</w:t>
+      </w:r>
+      <w:r>
+        <w:rPr>
+          <w:rFonts w:asciiTheme="majorHAnsi" w:hAnsiTheme="majorHAnsi" w:cstheme="majorHAnsi"/>
+          <w:lang w:val="en-US"/>
+        </w:rPr>
+        <w:t xml:space="preserve"> pragma to speed up the operations.</w:t>
+      </w:r>
+    </w:p>
+    <w:p>
+      <w:pPr>
+        <w:jc w:val="both"/>
+        <w:rPr>
+          <w:rFonts w:asciiTheme="majorHAnsi" w:hAnsiTheme="majorHAnsi" w:cstheme="majorHAnsi"/>
+          <w:lang w:val="en-US"/>
+        </w:rPr>
+      </w:pPr>
+      <w:r>
+        <w:rPr>
+          <w:rFonts w:asciiTheme="majorHAnsi" w:hAnsiTheme="majorHAnsi" w:cstheme="majorHAnsi"/>
+          <w:lang w:val="en-US"/>
+        </w:rPr>
+        <w:t>For computing the dot-product I used HLS PIPELINE pragma to pipeline the MAC operations (Multiply and Accumulate) operations.</w:t>
+      </w:r>
+    </w:p>
+    <w:p>
+      <w:pPr>
+        <w:jc w:val="both"/>
+        <w:rPr>
+          <w:rFonts w:asciiTheme="majorHAnsi" w:hAnsiTheme="majorHAnsi" w:cstheme="majorHAnsi"/>
+          <w:lang w:val="en-US"/>
+        </w:rPr>
+      </w:pPr>
+    </w:p>
+    <w:p>
+      <w:pPr>
+        <w:jc w:val="both"/>
+        <w:rPr>
+          <w:rFonts w:asciiTheme="majorHAnsi" w:hAnsiTheme="majorHAnsi" w:cstheme="majorHAnsi"/>
+          <w:b/>
+          <w:bCs/>
+          <w:lang w:val="en-US"/>
+        </w:rPr>
+      </w:pPr>
+      <w:r>
+        <w:rPr>
+          <w:rFonts w:asciiTheme="majorHAnsi" w:hAnsiTheme="majorHAnsi" w:cstheme="majorHAnsi"/>
+          <w:b/>
+          <w:bCs/>
+          <w:lang w:val="en-US"/>
+        </w:rPr>
+        <w:t>FPGA: COMPUTING COSINE SIMILARITY</w:t>
+      </w:r>
+    </w:p>
+    <w:tbl>
+      <w:tblPr>
+        <w:tblStyle w:val="TableGrid"/>
+        <w:tblW w:w="9209" w:type="dxa"/>
+        <w:tblLook w:val="04A0" w:firstRow="1" w:lastRow="0" w:firstColumn="1" w:lastColumn="0" w:noHBand="0" w:noVBand="1"/>
+      </w:tblPr>
+      <w:tblGrid>
+        <w:gridCol w:w="9236"/>
+      </w:tblGrid>
+      <w:tr>
+        <w:tc>
+          <w:tcPr>
+            <w:tcW w:w="9209" w:type="dxa"/>
+          </w:tcPr>
+          <w:p>
+            <w:pPr>
+              <w:jc w:val="both"/>
+              <w:rPr>
+                <w:rFonts w:asciiTheme="majorHAnsi" w:hAnsiTheme="majorHAnsi" w:cstheme="majorHAnsi"/>
+                <w:lang w:val="en-US"/>
+              </w:rPr>
+            </w:pPr>
+            <w:r>
+              <w:rPr>
+                <w:rFonts w:asciiTheme="majorHAnsi" w:hAnsiTheme="majorHAnsi" w:cstheme="majorHAnsi"/>
+                <w:noProof/>
+                <w:lang w:val="en-US"/>
+              </w:rPr>
+              <w:object w:dxaOrig="9020" w:dyaOrig="9220" w14:anchorId="0812D9DE">
+                <v:shape id="_x0000_i1025" type="#_x0000_t75" alt="" style="width:451.65pt;height:458.2pt;mso-width-percent:0;mso-height-percent:0;mso-width-percent:0;mso-height-percent:0" o:ole="">
+                  <v:imagedata r:id="rId57" o:title=""/>
+                </v:shape>
+                <o:OLEObject Type="Embed" ProgID="Word.Document.12" ShapeID="_x0000_i1025" DrawAspect="Content" ObjectID="_1696185305" r:id="rId58">
+                  <o:FieldCodes>\s</o:FieldCodes>
+                </o:OLEObject>
+              </w:object>
+            </w:r>
+          </w:p>
+        </w:tc>
+      </w:tr>
+    </w:tbl>
+    <w:p>
+      <w:pPr>
+        <w:jc w:val="both"/>
+        <w:rPr>
+          <w:rFonts w:asciiTheme="majorHAnsi" w:hAnsiTheme="majorHAnsi" w:cstheme="majorHAnsi"/>
+          <w:lang w:val="en-US"/>
+        </w:rPr>
+      </w:pPr>
+    </w:p>
+    <w:p>
+      <w:pPr>
+        <w:jc w:val="both"/>
+        <w:rPr>
+          <w:rFonts w:asciiTheme="majorHAnsi" w:hAnsiTheme="majorHAnsi" w:cstheme="majorHAnsi"/>
+          <w:lang w:val="en-US"/>
+        </w:rPr>
+      </w:pPr>
+      <w:r>
+        <w:rPr>
+          <w:rFonts w:asciiTheme="majorHAnsi" w:hAnsiTheme="majorHAnsi" w:cstheme="majorHAnsi"/>
+          <w:lang w:val="en-US"/>
+        </w:rPr>
+        <w:t>With this implementation I was able to outperform the traditional CPU based computations for computing the dot product of floating-point vectors. However, the OpenMP version of the CPU based computations performs better than FPGA.</w:t>
+      </w:r>
+    </w:p>
+    <w:p>
+      <w:pPr>
+        <w:jc w:val="both"/>
+        <w:rPr>
+          <w:rFonts w:asciiTheme="majorHAnsi" w:hAnsiTheme="majorHAnsi" w:cstheme="majorHAnsi"/>
+          <w:lang w:val="en-US"/>
+        </w:rPr>
+      </w:pPr>
+    </w:p>
+    <w:p>
+      <w:pPr>
+        <w:jc w:val="both"/>
+        <w:rPr>
+          <w:rFonts w:asciiTheme="majorHAnsi" w:hAnsiTheme="majorHAnsi" w:cstheme="majorHAnsi"/>
+          <w:lang w:val="en-US"/>
+        </w:rPr>
+      </w:pPr>
+      <w:r>
+        <w:rPr>
+          <w:rFonts w:asciiTheme="majorHAnsi" w:hAnsiTheme="majorHAnsi" w:cstheme="majorHAnsi"/>
+          <w:lang w:val="en-US"/>
+        </w:rPr>
+        <w:t xml:space="preserve">The results of FPGA computations against CPU based computations (for both the versions with and without OpenMP) are as shown in the </w:t>
+      </w:r>
+      <w:r>
+        <w:rPr>
+          <w:rFonts w:asciiTheme="majorHAnsi" w:hAnsiTheme="majorHAnsi" w:cstheme="majorHAnsi"/>
+          <w:lang w:val="en-US"/>
+        </w:rPr>
+        <w:t xml:space="preserve">statistics and </w:t>
+      </w:r>
+      <w:r>
+        <w:rPr>
+          <w:rFonts w:asciiTheme="majorHAnsi" w:hAnsiTheme="majorHAnsi" w:cstheme="majorHAnsi"/>
+          <w:lang w:val="en-US"/>
+        </w:rPr>
+        <w:t>plot below:</w:t>
+      </w:r>
+    </w:p>
+    <w:p>
+      <w:pPr>
+        <w:jc w:val="both"/>
+        <w:rPr>
+          <w:rFonts w:asciiTheme="majorHAnsi" w:hAnsiTheme="majorHAnsi" w:cstheme="majorHAnsi"/>
+          <w:lang w:val="en-US"/>
+        </w:rPr>
+      </w:pPr>
+    </w:p>
+    <w:p>
+      <w:pPr>
+        <w:jc w:val="both"/>
+        <w:rPr>
+          <w:rFonts w:asciiTheme="majorHAnsi" w:hAnsiTheme="majorHAnsi" w:cstheme="majorHAnsi"/>
+          <w:lang w:val="en-US"/>
+        </w:rPr>
+      </w:pPr>
+    </w:p>
+    <w:p>
+      <w:pPr>
+        <w:jc w:val="center"/>
+        <w:rPr>
+          <w:rFonts w:asciiTheme="majorHAnsi" w:hAnsiTheme="majorHAnsi" w:cstheme="majorHAnsi"/>
+          <w:lang w:val="en-US"/>
+        </w:rPr>
+      </w:pPr>
+      <w:r>
+        <w:rPr>
+          <w:rFonts w:asciiTheme="majorHAnsi" w:hAnsiTheme="majorHAnsi" w:cstheme="majorHAnsi"/>
+          <w:lang w:val="en-US"/>
+        </w:rPr>
+        <w:lastRenderedPageBreak/>
+        <w:drawing>
+          <wp:inline distT="0" distB="0" distL="0" distR="0" wp14:anchorId="25DC32ED" wp14:editId="011B50A5">
+            <wp:extent cx="5269117" cy="3660244"/>
+            <wp:effectExtent l="0" t="0" r="1905" b="0"/>
+            <wp:docPr id="52" name="Picture 52" descr="Table&#10;&#10;Description automatically generated"/>
+            <wp:cNvGraphicFramePr>
+              <a:graphicFrameLocks xmlns:a="http://schemas.openxmlformats.org/drawingml/2006/main" noChangeAspect="1"/>
+            </wp:cNvGraphicFramePr>
+            <a:graphic xmlns:a="http://schemas.openxmlformats.org/drawingml/2006/main">
+              <a:graphicData uri="http://schemas.openxmlformats.org/drawingml/2006/picture">
+                <pic:pic xmlns:pic="http://schemas.openxmlformats.org/drawingml/2006/picture">
+                  <pic:nvPicPr>
+                    <pic:cNvPr id="52" name="Picture 52" descr="Table&#10;&#10;Description automatically generated"/>
+                    <pic:cNvPicPr/>
+                  </pic:nvPicPr>
+                  <pic:blipFill>
+                    <a:blip r:embed="rId59"/>
+                    <a:stretch>
+                      <a:fillRect/>
+                    </a:stretch>
+                  </pic:blipFill>
+                  <pic:spPr>
+                    <a:xfrm>
+                      <a:off x="0" y="0"/>
+                      <a:ext cx="5283024" cy="3669905"/>
+                    </a:xfrm>
+                    <a:prstGeom prst="rect">
+                      <a:avLst/>
+                    </a:prstGeom>
+                  </pic:spPr>
+                </pic:pic>
+              </a:graphicData>
+            </a:graphic>
+          </wp:inline>
+        </w:drawing>
+      </w:r>
+    </w:p>
+    <w:p>
+      <w:pPr>
+        <w:jc w:val="center"/>
+        <w:rPr>
+          <w:rFonts w:asciiTheme="majorHAnsi" w:hAnsiTheme="majorHAnsi" w:cstheme="majorHAnsi"/>
+          <w:lang w:val="en-US"/>
+        </w:rPr>
+      </w:pPr>
+    </w:p>
+    <w:p>
+      <w:pPr>
+        <w:rPr>
+          <w:rFonts w:asciiTheme="majorHAnsi" w:hAnsiTheme="majorHAnsi" w:cstheme="majorHAnsi"/>
+          <w:color w:val="7030A0"/>
+          <w:lang w:val="en-US"/>
+        </w:rPr>
+      </w:pPr>
+      <w:r>
+        <w:rPr>
+          <w:rFonts w:asciiTheme="majorHAnsi" w:hAnsiTheme="majorHAnsi" w:cstheme="majorHAnsi"/>
+          <w:color w:val="7030A0"/>
+          <w:lang w:val="en-US"/>
+        </w:rPr>
+        <w:t>[FPGA Execution + Data Transfer]</w:t>
+      </w:r>
+    </w:p>
+    <w:p>
+      <w:pPr>
+        <w:rPr>
+          <w:rFonts w:asciiTheme="majorHAnsi" w:hAnsiTheme="majorHAnsi" w:cstheme="majorHAnsi"/>
+          <w:color w:val="7030A0"/>
+          <w:lang w:val="en-US"/>
+        </w:rPr>
+      </w:pPr>
+      <w:r>
+        <w:rPr>
+          <w:rFonts w:asciiTheme="majorHAnsi" w:hAnsiTheme="majorHAnsi" w:cstheme="majorHAnsi"/>
+          <w:color w:val="7030A0"/>
+          <w:lang w:val="en-US"/>
+        </w:rPr>
+        <w:t xml:space="preserve"> = (Subdividing Buffers + Send/Execute/Receive Sub-buffers + Wait for Kernels to complete)</w:t>
+      </w:r>
+    </w:p>
+    <w:p>
+      <w:pPr>
+        <w:rPr>
+          <w:rFonts w:asciiTheme="majorHAnsi" w:hAnsiTheme="majorHAnsi" w:cstheme="majorHAnsi"/>
+          <w:color w:val="7030A0"/>
+          <w:lang w:val="en-US"/>
+        </w:rPr>
+      </w:pPr>
+    </w:p>
+    <w:p>
+      <w:pPr>
+        <w:jc w:val="center"/>
+        <w:rPr>
+          <w:rFonts w:asciiTheme="majorHAnsi" w:hAnsiTheme="majorHAnsi" w:cstheme="majorHAnsi"/>
+          <w:lang w:val="en-US"/>
+        </w:rPr>
+      </w:pPr>
+      <w:r>
+        <w:rPr>
+          <w:rFonts w:asciiTheme="majorHAnsi" w:hAnsiTheme="majorHAnsi" w:cstheme="majorHAnsi"/>
+          <w:lang w:val="en-US"/>
+        </w:rPr>
+        <w:drawing>
+          <wp:inline distT="0" distB="0" distL="0" distR="0" wp14:anchorId="5DB47E0C" wp14:editId="661E76D5">
+            <wp:extent cx="5304809" cy="3575720"/>
+            <wp:effectExtent l="0" t="0" r="3810" b="5715"/>
+            <wp:docPr id="53" name="Picture 53" descr="Table&#10;&#10;Description automatically generated"/>
+            <wp:cNvGraphicFramePr>
+              <a:graphicFrameLocks xmlns:a="http://schemas.openxmlformats.org/drawingml/2006/main" noChangeAspect="1"/>
+            </wp:cNvGraphicFramePr>
+            <a:graphic xmlns:a="http://schemas.openxmlformats.org/drawingml/2006/main">
+              <a:graphicData uri="http://schemas.openxmlformats.org/drawingml/2006/picture">
+                <pic:pic xmlns:pic="http://schemas.openxmlformats.org/drawingml/2006/picture">
+                  <pic:nvPicPr>
+                    <pic:cNvPr id="53" name="Picture 53" descr="Table&#10;&#10;Description automatically generated"/>
+                    <pic:cNvPicPr/>
+                  </pic:nvPicPr>
+                  <pic:blipFill>
+                    <a:blip r:embed="rId60"/>
+                    <a:stretch>
+                      <a:fillRect/>
+                    </a:stretch>
+                  </pic:blipFill>
+                  <pic:spPr>
+                    <a:xfrm>
+                      <a:off x="0" y="0"/>
+                      <a:ext cx="5350784" cy="3606709"/>
+                    </a:xfrm>
+                    <a:prstGeom prst="rect">
+                      <a:avLst/>
+                    </a:prstGeom>
+                  </pic:spPr>
+                </pic:pic>
+              </a:graphicData>
+            </a:graphic>
+          </wp:inline>
+        </w:drawing>
+      </w:r>
+    </w:p>
+    <w:p>
+      <w:pPr>
+        <w:jc w:val="both"/>
+        <w:rPr>
+          <w:rFonts w:asciiTheme="majorHAnsi" w:hAnsiTheme="majorHAnsi" w:cstheme="majorHAnsi"/>
+          <w:lang w:val="en-US"/>
+        </w:rPr>
+      </w:pPr>
+    </w:p>
+    <w:p>
+      <w:pPr>
+        <w:jc w:val="both"/>
+        <w:rPr>
+          <w:rFonts w:asciiTheme="majorHAnsi" w:hAnsiTheme="majorHAnsi" w:cstheme="majorHAnsi"/>
+          <w:lang w:val="en-US"/>
+        </w:rPr>
+      </w:pPr>
+      <w:r>
+        <w:rPr>
+          <w:rFonts w:asciiTheme="majorHAnsi" w:hAnsiTheme="majorHAnsi" w:cstheme="majorHAnsi"/>
+          <w:noProof/>
+          <w:lang w:val="en-US"/>
+        </w:rPr>
+        <w:lastRenderedPageBreak/>
+        <w:drawing>
+          <wp:inline distT="0" distB="0" distL="0" distR="0" wp14:anchorId="3D190C00" wp14:editId="1A531362">
+            <wp:extent cx="5731510" cy="4298950"/>
+            <wp:effectExtent l="0" t="0" r="0" b="6350"/>
+            <wp:docPr id="51" name="Picture 51" descr="Chart&#10;&#10;Description automatically generated"/>
+            <wp:cNvGraphicFramePr>
+              <a:graphicFrameLocks xmlns:a="http://schemas.openxmlformats.org/drawingml/2006/main" noChangeAspect="1"/>
+            </wp:cNvGraphicFramePr>
+            <a:graphic xmlns:a="http://schemas.openxmlformats.org/drawingml/2006/main">
+              <a:graphicData uri="http://schemas.openxmlformats.org/drawingml/2006/picture">
+                <pic:pic xmlns:pic="http://schemas.openxmlformats.org/drawingml/2006/picture">
+                  <pic:nvPicPr>
+                    <pic:cNvPr id="51" name="Picture 51" descr="Chart&#10;&#10;Description automatically generated"/>
+                    <pic:cNvPicPr/>
+                  </pic:nvPicPr>
+                  <pic:blipFill>
+                    <a:blip r:embed="rId61">
+                      <a:extLst>
+                        <a:ext uri="{28A0092B-C50C-407E-A947-70E740481C1C}">
+                          <a14:useLocalDpi xmlns:a14="http://schemas.microsoft.com/office/drawing/2010/main" val="0"/>
+                        </a:ext>
+                      </a:extLst>
+                    </a:blip>
+                    <a:stretch>
+                      <a:fillRect/>
+                    </a:stretch>
+                  </pic:blipFill>
+                  <pic:spPr>
+                    <a:xfrm>
+                      <a:off x="0" y="0"/>
+                      <a:ext cx="5731510" cy="4298950"/>
+                    </a:xfrm>
+                    <a:prstGeom prst="rect">
+                      <a:avLst/>
+                    </a:prstGeom>
+                  </pic:spPr>
+                </pic:pic>
+              </a:graphicData>
+            </a:graphic>
+          </wp:inline>
+        </w:drawing>
+      </w:r>
+    </w:p>
+    <w:p>
+      <w:pPr>
+        <w:jc w:val="both"/>
+        <w:rPr>
+          <w:rFonts w:asciiTheme="majorHAnsi" w:hAnsiTheme="majorHAnsi" w:cstheme="majorHAnsi"/>
+          <w:lang w:val="en-US"/>
+        </w:rPr>
+      </w:pPr>
+    </w:p>
+    <w:p>
+      <w:pPr>
+        <w:jc w:val="both"/>
+        <w:rPr>
+          <w:rFonts w:asciiTheme="majorHAnsi" w:hAnsiTheme="majorHAnsi" w:cstheme="majorHAnsi"/>
+          <w:lang w:val="en-US"/>
+        </w:rPr>
+      </w:pPr>
+    </w:p>
+    <w:p>
+      <w:pPr>
+        <w:jc w:val="both"/>
+        <w:rPr>
+          <w:rFonts w:asciiTheme="majorHAnsi" w:hAnsiTheme="majorHAnsi" w:cstheme="majorHAnsi"/>
+          <w:lang w:val="en-US"/>
+        </w:rPr>
+      </w:pPr>
+      <w:r>
+        <w:rPr>
+          <w:rFonts w:asciiTheme="majorHAnsi" w:hAnsiTheme="majorHAnsi" w:cstheme="majorHAnsi"/>
+          <w:lang w:val="en-US"/>
+        </w:rPr>
+        <w:t>A typical execution run for this task is as shown below:</w:t>
+      </w:r>
+      <w:r>
+        <w:rPr>
+          <w:rFonts w:asciiTheme="majorHAnsi" w:hAnsiTheme="majorHAnsi" w:cstheme="majorHAnsi"/>
+          <w:lang w:val="en-US"/>
+        </w:rPr>
+        <w:t xml:space="preserve"> (with N = 2</w:t>
+      </w:r>
+      <w:r>
+        <w:rPr>
+          <w:rFonts w:asciiTheme="majorHAnsi" w:hAnsiTheme="majorHAnsi" w:cstheme="majorHAnsi"/>
+          <w:vertAlign w:val="superscript"/>
+          <w:lang w:val="en-US"/>
+        </w:rPr>
+        <w:t>22</w:t>
+      </w:r>
+      <w:r>
+        <w:rPr>
+          <w:rFonts w:asciiTheme="majorHAnsi" w:hAnsiTheme="majorHAnsi" w:cstheme="majorHAnsi"/>
+          <w:lang w:val="en-US"/>
+        </w:rPr>
+        <w:t xml:space="preserve"> = 4194304)</w:t>
+      </w:r>
+    </w:p>
+    <w:p>
+      <w:pPr>
+        <w:jc w:val="both"/>
+        <w:rPr>
+          <w:rFonts w:asciiTheme="majorHAnsi" w:hAnsiTheme="majorHAnsi" w:cstheme="majorHAnsi"/>
+          <w:lang w:val="en-US"/>
+        </w:rPr>
+      </w:pPr>
+    </w:p>
+    <w:tbl>
+      <w:tblPr>
+        <w:tblStyle w:val="TableGrid"/>
+        <w:tblW w:w="0" w:type="auto"/>
+        <w:shd w:val="clear" w:color="auto" w:fill="D9D9D9" w:themeFill="background1" w:themeFillShade="D9"/>
+        <w:tblLook w:val="04A0" w:firstRow="1" w:lastRow="0" w:firstColumn="1" w:lastColumn="0" w:noHBand="0" w:noVBand="1"/>
+      </w:tblPr>
+      <w:tblGrid>
+        <w:gridCol w:w="9016"/>
+      </w:tblGrid>
+      <w:tr>
+        <w:tc>
+          <w:tcPr>
+            <w:tcW w:w="9016" w:type="dxa"/>
+            <w:shd w:val="clear" w:color="auto" w:fill="D9D9D9" w:themeFill="background1" w:themeFillShade="D9"/>
+          </w:tcPr>
+          <w:p>
+            <w:pPr>
+              <w:rPr>
+                <w:rFonts w:ascii="Courier New" w:hAnsi="Courier New" w:cs="Courier New"/>
+                <w:sz w:val="20"/>
+                <w:szCs w:val="20"/>
+                <w:lang w:val="en-US"/>
+              </w:rPr>
+            </w:pPr>
+            <w:r>
+              <w:rPr>
+                <w:rFonts w:ascii="Courier New" w:hAnsi="Courier New" w:cs="Courier New"/>
+                <w:sz w:val="20"/>
+                <w:szCs w:val="20"/>
+                <w:lang w:val="en-US"/>
+              </w:rPr>
+              <w:t xml:space="preserve">[ec2-user@ip-172-31-88-240 </w:t>
+            </w:r>
+            <w:proofErr w:type="gramStart"/>
+            <w:r>
+              <w:rPr>
+                <w:rFonts w:ascii="Courier New" w:hAnsi="Courier New" w:cs="Courier New"/>
+                <w:sz w:val="20"/>
+                <w:szCs w:val="20"/>
+                <w:lang w:val="en-US"/>
+              </w:rPr>
+              <w:t>Hardware]$</w:t>
+            </w:r>
+            <w:proofErr w:type="gramEnd"/>
+            <w:r>
+              <w:rPr>
+                <w:rFonts w:ascii="Courier New" w:hAnsi="Courier New" w:cs="Courier New"/>
+                <w:sz w:val="20"/>
+                <w:szCs w:val="20"/>
+                <w:lang w:val="en-US"/>
+              </w:rPr>
+              <w:t xml:space="preserve"> </w:t>
+            </w:r>
+          </w:p>
+          <w:p>
+            <w:pPr>
+              <w:rPr>
+                <w:rFonts w:ascii="Courier New" w:hAnsi="Courier New" w:cs="Courier New"/>
+                <w:sz w:val="20"/>
+                <w:szCs w:val="20"/>
+                <w:lang w:val="en-US"/>
+              </w:rPr>
+            </w:pPr>
+            <w:r>
+              <w:rPr>
+                <w:rFonts w:ascii="Courier New" w:hAnsi="Courier New" w:cs="Courier New"/>
+                <w:sz w:val="20"/>
+                <w:szCs w:val="20"/>
+                <w:lang w:val="en-US"/>
+              </w:rPr>
+              <w:t xml:space="preserve">[ec2-user@ip-172-31-88-240 </w:t>
+            </w:r>
+            <w:proofErr w:type="gramStart"/>
+            <w:r>
+              <w:rPr>
+                <w:rFonts w:ascii="Courier New" w:hAnsi="Courier New" w:cs="Courier New"/>
+                <w:sz w:val="20"/>
+                <w:szCs w:val="20"/>
+                <w:lang w:val="en-US"/>
+              </w:rPr>
+              <w:t>Hardware]$</w:t>
+            </w:r>
+            <w:proofErr w:type="gramEnd"/>
+            <w:r>
+              <w:rPr>
+                <w:rFonts w:ascii="Courier New" w:hAnsi="Courier New" w:cs="Courier New"/>
+                <w:sz w:val="20"/>
+                <w:szCs w:val="20"/>
+                <w:lang w:val="en-US"/>
+              </w:rPr>
+              <w:t xml:space="preserve"> </w:t>
+            </w:r>
+            <w:r>
+              <w:rPr>
+                <w:rFonts w:ascii="Courier New" w:hAnsi="Courier New" w:cs="Courier New"/>
+                <w:b/>
+                <w:bCs/>
+                <w:sz w:val="20"/>
+                <w:szCs w:val="20"/>
+                <w:lang w:val="en-US"/>
+              </w:rPr>
+              <w:t>./</w:t>
+            </w:r>
+            <w:proofErr w:type="spellStart"/>
+            <w:r>
+              <w:rPr>
+                <w:rFonts w:ascii="Courier New" w:hAnsi="Courier New" w:cs="Courier New"/>
+                <w:b/>
+                <w:bCs/>
+                <w:sz w:val="20"/>
+                <w:szCs w:val="20"/>
+                <w:lang w:val="en-US"/>
+              </w:rPr>
+              <w:t>cos_sim</w:t>
+            </w:r>
+            <w:proofErr w:type="spellEnd"/>
+            <w:r>
+              <w:rPr>
+                <w:rFonts w:ascii="Courier New" w:hAnsi="Courier New" w:cs="Courier New"/>
+                <w:b/>
+                <w:bCs/>
+                <w:sz w:val="20"/>
+                <w:szCs w:val="20"/>
+                <w:lang w:val="en-US"/>
+              </w:rPr>
+              <w:t xml:space="preserve"> </w:t>
+            </w:r>
+            <w:proofErr w:type="spellStart"/>
+            <w:r>
+              <w:rPr>
+                <w:rFonts w:ascii="Courier New" w:hAnsi="Courier New" w:cs="Courier New"/>
+                <w:b/>
+                <w:bCs/>
+                <w:sz w:val="20"/>
+                <w:szCs w:val="20"/>
+                <w:lang w:val="en-US"/>
+              </w:rPr>
+              <w:t>cos_sim.awsxclbin</w:t>
+            </w:r>
+            <w:proofErr w:type="spellEnd"/>
+            <w:r>
+              <w:rPr>
+                <w:rFonts w:ascii="Courier New" w:hAnsi="Courier New" w:cs="Courier New"/>
+                <w:b/>
+                <w:bCs/>
+                <w:sz w:val="20"/>
+                <w:szCs w:val="20"/>
+                <w:lang w:val="en-US"/>
+              </w:rPr>
+              <w:t xml:space="preserve"> 4194304</w:t>
+            </w:r>
+          </w:p>
+          <w:p>
+            <w:pPr>
+              <w:rPr>
+                <w:rFonts w:ascii="Courier New" w:hAnsi="Courier New" w:cs="Courier New"/>
+                <w:sz w:val="20"/>
+                <w:szCs w:val="20"/>
+                <w:lang w:val="en-US"/>
+              </w:rPr>
+            </w:pPr>
+            <w:r>
+              <w:rPr>
+                <w:rFonts w:ascii="Courier New" w:hAnsi="Courier New" w:cs="Courier New"/>
+                <w:sz w:val="20"/>
+                <w:szCs w:val="20"/>
+                <w:lang w:val="en-US"/>
+              </w:rPr>
+              <w:t xml:space="preserve">[INFO] No </w:t>
+            </w:r>
+            <w:proofErr w:type="gramStart"/>
+            <w:r>
+              <w:rPr>
+                <w:rFonts w:ascii="Courier New" w:hAnsi="Courier New" w:cs="Courier New"/>
+                <w:sz w:val="20"/>
+                <w:szCs w:val="20"/>
+                <w:lang w:val="en-US"/>
+              </w:rPr>
+              <w:t>Of</w:t>
+            </w:r>
+            <w:proofErr w:type="gramEnd"/>
+            <w:r>
+              <w:rPr>
+                <w:rFonts w:ascii="Courier New" w:hAnsi="Courier New" w:cs="Courier New"/>
+                <w:sz w:val="20"/>
+                <w:szCs w:val="20"/>
+                <w:lang w:val="en-US"/>
+              </w:rPr>
+              <w:t xml:space="preserve"> Vectors: 4194304</w:t>
+            </w:r>
+          </w:p>
+          <w:p>
+            <w:pPr>
+              <w:rPr>
+                <w:rFonts w:ascii="Courier New" w:hAnsi="Courier New" w:cs="Courier New"/>
+                <w:sz w:val="20"/>
+                <w:szCs w:val="20"/>
+                <w:lang w:val="en-US"/>
+              </w:rPr>
+            </w:pPr>
+            <w:r>
+              <w:rPr>
+                <w:rFonts w:ascii="Courier New" w:hAnsi="Courier New" w:cs="Courier New"/>
+                <w:sz w:val="20"/>
+                <w:szCs w:val="20"/>
+                <w:lang w:val="en-US"/>
+              </w:rPr>
+              <w:t xml:space="preserve">[INFO] No </w:t>
+            </w:r>
+            <w:proofErr w:type="gramStart"/>
+            <w:r>
+              <w:rPr>
+                <w:rFonts w:ascii="Courier New" w:hAnsi="Courier New" w:cs="Courier New"/>
+                <w:sz w:val="20"/>
+                <w:szCs w:val="20"/>
+                <w:lang w:val="en-US"/>
+              </w:rPr>
+              <w:t>Of</w:t>
+            </w:r>
+            <w:proofErr w:type="gramEnd"/>
+            <w:r>
+              <w:rPr>
+                <w:rFonts w:ascii="Courier New" w:hAnsi="Courier New" w:cs="Courier New"/>
+                <w:sz w:val="20"/>
+                <w:szCs w:val="20"/>
+                <w:lang w:val="en-US"/>
+              </w:rPr>
+              <w:t xml:space="preserve"> Elements: 1073741824</w:t>
+            </w:r>
+          </w:p>
+          <w:p>
+            <w:pPr>
+              <w:rPr>
+                <w:rFonts w:ascii="Courier New" w:hAnsi="Courier New" w:cs="Courier New"/>
+                <w:sz w:val="20"/>
+                <w:szCs w:val="20"/>
+                <w:lang w:val="en-US"/>
+              </w:rPr>
+            </w:pPr>
+            <w:r>
+              <w:rPr>
+                <w:rFonts w:ascii="Courier New" w:hAnsi="Courier New" w:cs="Courier New"/>
+                <w:sz w:val="20"/>
+                <w:szCs w:val="20"/>
+                <w:lang w:val="en-US"/>
+              </w:rPr>
+              <w:t xml:space="preserve">[INFO] Loading </w:t>
+            </w:r>
+            <w:proofErr w:type="spellStart"/>
+            <w:r>
+              <w:rPr>
+                <w:rFonts w:ascii="Courier New" w:hAnsi="Courier New" w:cs="Courier New"/>
+                <w:sz w:val="20"/>
+                <w:szCs w:val="20"/>
+                <w:lang w:val="en-US"/>
+              </w:rPr>
+              <w:t>cos_</w:t>
+            </w:r>
+            <w:proofErr w:type="gramStart"/>
+            <w:r>
+              <w:rPr>
+                <w:rFonts w:ascii="Courier New" w:hAnsi="Courier New" w:cs="Courier New"/>
+                <w:sz w:val="20"/>
+                <w:szCs w:val="20"/>
+                <w:lang w:val="en-US"/>
+              </w:rPr>
+              <w:t>sim.awsxclbin</w:t>
+            </w:r>
+            <w:proofErr w:type="spellEnd"/>
+            <w:proofErr w:type="gramEnd"/>
+            <w:r>
+              <w:rPr>
+                <w:rFonts w:ascii="Courier New" w:hAnsi="Courier New" w:cs="Courier New"/>
+                <w:sz w:val="20"/>
+                <w:szCs w:val="20"/>
+                <w:lang w:val="en-US"/>
+              </w:rPr>
+              <w:t xml:space="preserve"> to program the board.</w:t>
+            </w:r>
+          </w:p>
+          <w:p>
+            <w:pPr>
+              <w:rPr>
+                <w:rFonts w:ascii="Courier New" w:hAnsi="Courier New" w:cs="Courier New"/>
+                <w:sz w:val="20"/>
+                <w:szCs w:val="20"/>
+                <w:lang w:val="en-US"/>
+              </w:rPr>
+            </w:pPr>
+            <w:r>
+              <w:rPr>
+                <w:rFonts w:ascii="Courier New" w:hAnsi="Courier New" w:cs="Courier New"/>
+                <w:sz w:val="20"/>
+                <w:szCs w:val="20"/>
+                <w:lang w:val="en-US"/>
+              </w:rPr>
+              <w:t>[INFO] Cosine Similarity experiment completed successfully!</w:t>
+            </w:r>
+          </w:p>
+          <w:p>
+            <w:pPr>
+              <w:rPr>
+                <w:rFonts w:ascii="Courier New" w:hAnsi="Courier New" w:cs="Courier New"/>
+                <w:sz w:val="20"/>
+                <w:szCs w:val="20"/>
+                <w:lang w:val="en-US"/>
+              </w:rPr>
+            </w:pPr>
+            <w:r>
+              <w:rPr>
+                <w:rFonts w:ascii="Courier New" w:hAnsi="Courier New" w:cs="Courier New"/>
+                <w:sz w:val="20"/>
+                <w:szCs w:val="20"/>
+                <w:lang w:val="en-US"/>
+              </w:rPr>
+              <w:t>[INFO] Max cosine value [SW]: [3354417</w:t>
+            </w:r>
+            <w:proofErr w:type="gramStart"/>
+            <w:r>
+              <w:rPr>
+                <w:rFonts w:ascii="Courier New" w:hAnsi="Courier New" w:cs="Courier New"/>
+                <w:sz w:val="20"/>
+                <w:szCs w:val="20"/>
+                <w:lang w:val="en-US"/>
+              </w:rPr>
+              <w:t>] :</w:t>
+            </w:r>
+            <w:proofErr w:type="gramEnd"/>
+            <w:r>
+              <w:rPr>
+                <w:rFonts w:ascii="Courier New" w:hAnsi="Courier New" w:cs="Courier New"/>
+                <w:sz w:val="20"/>
+                <w:szCs w:val="20"/>
+                <w:lang w:val="en-US"/>
+              </w:rPr>
+              <w:t xml:space="preserve"> 0.307137</w:t>
+            </w:r>
+          </w:p>
+          <w:p>
+            <w:pPr>
+              <w:rPr>
+                <w:rFonts w:ascii="Courier New" w:hAnsi="Courier New" w:cs="Courier New"/>
+                <w:sz w:val="20"/>
+                <w:szCs w:val="20"/>
+                <w:lang w:val="en-US"/>
+              </w:rPr>
+            </w:pPr>
+            <w:r>
+              <w:rPr>
+                <w:rFonts w:ascii="Courier New" w:hAnsi="Courier New" w:cs="Courier New"/>
+                <w:sz w:val="20"/>
+                <w:szCs w:val="20"/>
+                <w:lang w:val="en-US"/>
+              </w:rPr>
+              <w:t>[INFO] Max cosine value [HW]: [3354417</w:t>
+            </w:r>
+            <w:proofErr w:type="gramStart"/>
+            <w:r>
+              <w:rPr>
+                <w:rFonts w:ascii="Courier New" w:hAnsi="Courier New" w:cs="Courier New"/>
+                <w:sz w:val="20"/>
+                <w:szCs w:val="20"/>
+                <w:lang w:val="en-US"/>
+              </w:rPr>
+              <w:t>] :</w:t>
+            </w:r>
+            <w:proofErr w:type="gramEnd"/>
+            <w:r>
+              <w:rPr>
+                <w:rFonts w:ascii="Courier New" w:hAnsi="Courier New" w:cs="Courier New"/>
+                <w:sz w:val="20"/>
+                <w:szCs w:val="20"/>
+                <w:lang w:val="en-US"/>
+              </w:rPr>
+              <w:t xml:space="preserve"> 0.307137</w:t>
+            </w:r>
+          </w:p>
+          <w:p>
+            <w:pPr>
+              <w:rPr>
+                <w:rFonts w:ascii="Courier New" w:hAnsi="Courier New" w:cs="Courier New"/>
+                <w:sz w:val="20"/>
+                <w:szCs w:val="20"/>
+                <w:lang w:val="en-US"/>
+              </w:rPr>
+            </w:pPr>
+            <w:r>
+              <w:rPr>
+                <w:rFonts w:ascii="Courier New" w:hAnsi="Courier New" w:cs="Courier New"/>
+                <w:sz w:val="20"/>
+                <w:szCs w:val="20"/>
+                <w:lang w:val="en-US"/>
+              </w:rPr>
+              <w:t>--------------- Key execution times ---------------</w:t>
+            </w:r>
+          </w:p>
+          <w:p>
+            <w:pPr>
+              <w:rPr>
+                <w:rFonts w:ascii="Courier New" w:hAnsi="Courier New" w:cs="Courier New"/>
+                <w:sz w:val="20"/>
+                <w:szCs w:val="20"/>
+                <w:lang w:val="en-US"/>
+              </w:rPr>
+            </w:pPr>
+            <w:r>
+              <w:rPr>
+                <w:rFonts w:ascii="Courier New" w:hAnsi="Courier New" w:cs="Courier New"/>
+                <w:sz w:val="20"/>
+                <w:szCs w:val="20"/>
+                <w:lang w:val="en-US"/>
+              </w:rPr>
+              <w:t xml:space="preserve">[ET] Create Data Set                         </w:t>
+            </w:r>
+            <w:proofErr w:type="gramStart"/>
+            <w:r>
+              <w:rPr>
+                <w:rFonts w:ascii="Courier New" w:hAnsi="Courier New" w:cs="Courier New"/>
+                <w:sz w:val="20"/>
+                <w:szCs w:val="20"/>
+                <w:lang w:val="en-US"/>
+              </w:rPr>
+              <w:t xml:space="preserve">  :</w:t>
+            </w:r>
+            <w:proofErr w:type="gramEnd"/>
+            <w:r>
+              <w:rPr>
+                <w:rFonts w:ascii="Courier New" w:hAnsi="Courier New" w:cs="Courier New"/>
+                <w:sz w:val="20"/>
+                <w:szCs w:val="20"/>
+                <w:lang w:val="en-US"/>
+              </w:rPr>
+              <w:t xml:space="preserve"> 29516.469 </w:t>
+            </w:r>
+            <w:proofErr w:type="spellStart"/>
+            <w:r>
+              <w:rPr>
+                <w:rFonts w:ascii="Courier New" w:hAnsi="Courier New" w:cs="Courier New"/>
+                <w:sz w:val="20"/>
+                <w:szCs w:val="20"/>
+                <w:lang w:val="en-US"/>
+              </w:rPr>
+              <w:t>ms</w:t>
+            </w:r>
+            <w:proofErr w:type="spellEnd"/>
+          </w:p>
+          <w:p>
+            <w:pPr>
+              <w:rPr>
+                <w:rFonts w:ascii="Courier New" w:hAnsi="Courier New" w:cs="Courier New"/>
+                <w:sz w:val="20"/>
+                <w:szCs w:val="20"/>
+                <w:lang w:val="en-US"/>
+              </w:rPr>
+            </w:pPr>
+            <w:r>
+              <w:rPr>
+                <w:rFonts w:ascii="Courier New" w:hAnsi="Courier New" w:cs="Courier New"/>
+                <w:sz w:val="20"/>
+                <w:szCs w:val="20"/>
+                <w:lang w:val="en-US"/>
+              </w:rPr>
+              <w:t xml:space="preserve">[ET] Compute Cosine Similarity on CPU        </w:t>
+            </w:r>
+            <w:proofErr w:type="gramStart"/>
+            <w:r>
+              <w:rPr>
+                <w:rFonts w:ascii="Courier New" w:hAnsi="Courier New" w:cs="Courier New"/>
+                <w:sz w:val="20"/>
+                <w:szCs w:val="20"/>
+                <w:lang w:val="en-US"/>
+              </w:rPr>
+              <w:t xml:space="preserve">  :</w:t>
+            </w:r>
+            <w:proofErr w:type="gramEnd"/>
+            <w:r>
+              <w:rPr>
+                <w:rFonts w:ascii="Courier New" w:hAnsi="Courier New" w:cs="Courier New"/>
+                <w:sz w:val="20"/>
+                <w:szCs w:val="20"/>
+                <w:lang w:val="en-US"/>
+              </w:rPr>
+              <w:t xml:space="preserve"> 1208.934 </w:t>
+            </w:r>
+            <w:proofErr w:type="spellStart"/>
+            <w:r>
+              <w:rPr>
+                <w:rFonts w:ascii="Courier New" w:hAnsi="Courier New" w:cs="Courier New"/>
+                <w:sz w:val="20"/>
+                <w:szCs w:val="20"/>
+                <w:lang w:val="en-US"/>
+              </w:rPr>
+              <w:t>ms</w:t>
+            </w:r>
+            <w:proofErr w:type="spellEnd"/>
+          </w:p>
+          <w:p>
+            <w:pPr>
+              <w:rPr>
+                <w:rFonts w:ascii="Courier New" w:hAnsi="Courier New" w:cs="Courier New"/>
+                <w:sz w:val="20"/>
+                <w:szCs w:val="20"/>
+                <w:lang w:val="en-US"/>
+              </w:rPr>
+            </w:pPr>
+            <w:r>
+              <w:rPr>
+                <w:rFonts w:ascii="Courier New" w:hAnsi="Courier New" w:cs="Courier New"/>
+                <w:sz w:val="20"/>
+                <w:szCs w:val="20"/>
+                <w:lang w:val="en-US"/>
+              </w:rPr>
+              <w:t>[ET] Compute Cosine Similarity on CPU [OpenMP</w:t>
+            </w:r>
+            <w:proofErr w:type="gramStart"/>
+            <w:r>
+              <w:rPr>
+                <w:rFonts w:ascii="Courier New" w:hAnsi="Courier New" w:cs="Courier New"/>
+                <w:sz w:val="20"/>
+                <w:szCs w:val="20"/>
+                <w:lang w:val="en-US"/>
+              </w:rPr>
+              <w:t>] :</w:t>
+            </w:r>
+            <w:proofErr w:type="gramEnd"/>
+            <w:r>
+              <w:rPr>
+                <w:rFonts w:ascii="Courier New" w:hAnsi="Courier New" w:cs="Courier New"/>
+                <w:sz w:val="20"/>
+                <w:szCs w:val="20"/>
+                <w:lang w:val="en-US"/>
+              </w:rPr>
+              <w:t xml:space="preserve">  225.995 </w:t>
+            </w:r>
+            <w:proofErr w:type="spellStart"/>
+            <w:r>
+              <w:rPr>
+                <w:rFonts w:ascii="Courier New" w:hAnsi="Courier New" w:cs="Courier New"/>
+                <w:sz w:val="20"/>
+                <w:szCs w:val="20"/>
+                <w:lang w:val="en-US"/>
+              </w:rPr>
+              <w:t>ms</w:t>
+            </w:r>
+            <w:proofErr w:type="spellEnd"/>
+          </w:p>
+          <w:p>
+            <w:pPr>
+              <w:rPr>
+                <w:rFonts w:ascii="Courier New" w:hAnsi="Courier New" w:cs="Courier New"/>
+                <w:sz w:val="20"/>
+                <w:szCs w:val="20"/>
+                <w:lang w:val="en-US"/>
+              </w:rPr>
+            </w:pPr>
+            <w:r>
+              <w:rPr>
+                <w:rFonts w:ascii="Courier New" w:hAnsi="Courier New" w:cs="Courier New"/>
+                <w:sz w:val="20"/>
+                <w:szCs w:val="20"/>
+                <w:lang w:val="en-US"/>
+              </w:rPr>
+              <w:t xml:space="preserve">[ET] Subdividing Buffers                     </w:t>
+            </w:r>
+            <w:proofErr w:type="gramStart"/>
+            <w:r>
+              <w:rPr>
+                <w:rFonts w:ascii="Courier New" w:hAnsi="Courier New" w:cs="Courier New"/>
+                <w:sz w:val="20"/>
+                <w:szCs w:val="20"/>
+                <w:lang w:val="en-US"/>
+              </w:rPr>
+              <w:t xml:space="preserve">  :</w:t>
+            </w:r>
+            <w:proofErr w:type="gramEnd"/>
+            <w:r>
+              <w:rPr>
+                <w:rFonts w:ascii="Courier New" w:hAnsi="Courier New" w:cs="Courier New"/>
+                <w:sz w:val="20"/>
+                <w:szCs w:val="20"/>
+                <w:lang w:val="en-US"/>
+              </w:rPr>
+              <w:t xml:space="preserve">    0.017 </w:t>
+            </w:r>
+            <w:proofErr w:type="spellStart"/>
+            <w:r>
+              <w:rPr>
+                <w:rFonts w:ascii="Courier New" w:hAnsi="Courier New" w:cs="Courier New"/>
+                <w:sz w:val="20"/>
+                <w:szCs w:val="20"/>
+                <w:lang w:val="en-US"/>
+              </w:rPr>
+              <w:t>ms</w:t>
+            </w:r>
+            <w:proofErr w:type="spellEnd"/>
+          </w:p>
+          <w:p>
+            <w:pPr>
+              <w:rPr>
+                <w:rFonts w:ascii="Courier New" w:hAnsi="Courier New" w:cs="Courier New"/>
+                <w:sz w:val="20"/>
+                <w:szCs w:val="20"/>
+                <w:lang w:val="en-US"/>
+              </w:rPr>
+            </w:pPr>
+            <w:r>
+              <w:rPr>
+                <w:rFonts w:ascii="Courier New" w:hAnsi="Courier New" w:cs="Courier New"/>
+                <w:sz w:val="20"/>
+                <w:szCs w:val="20"/>
+                <w:lang w:val="en-US"/>
+              </w:rPr>
+              <w:t xml:space="preserve">[ET] Send/Execute/Receive sub buffers        </w:t>
+            </w:r>
+            <w:proofErr w:type="gramStart"/>
+            <w:r>
+              <w:rPr>
+                <w:rFonts w:ascii="Courier New" w:hAnsi="Courier New" w:cs="Courier New"/>
+                <w:sz w:val="20"/>
+                <w:szCs w:val="20"/>
+                <w:lang w:val="en-US"/>
+              </w:rPr>
+              <w:t xml:space="preserve">  :</w:t>
+            </w:r>
+            <w:proofErr w:type="gramEnd"/>
+            <w:r>
+              <w:rPr>
+                <w:rFonts w:ascii="Courier New" w:hAnsi="Courier New" w:cs="Courier New"/>
+                <w:sz w:val="20"/>
+                <w:szCs w:val="20"/>
+                <w:lang w:val="en-US"/>
+              </w:rPr>
+              <w:t xml:space="preserve">    0.509 </w:t>
+            </w:r>
+            <w:proofErr w:type="spellStart"/>
+            <w:r>
+              <w:rPr>
+                <w:rFonts w:ascii="Courier New" w:hAnsi="Courier New" w:cs="Courier New"/>
+                <w:sz w:val="20"/>
+                <w:szCs w:val="20"/>
+                <w:lang w:val="en-US"/>
+              </w:rPr>
+              <w:t>ms</w:t>
+            </w:r>
+            <w:proofErr w:type="spellEnd"/>
+          </w:p>
+          <w:p>
+            <w:pPr>
+              <w:rPr>
+                <w:rFonts w:ascii="Courier New" w:hAnsi="Courier New" w:cs="Courier New"/>
+                <w:sz w:val="20"/>
+                <w:szCs w:val="20"/>
+                <w:lang w:val="en-US"/>
+              </w:rPr>
+            </w:pPr>
+            <w:r>
+              <w:rPr>
+                <w:rFonts w:ascii="Courier New" w:hAnsi="Courier New" w:cs="Courier New"/>
+                <w:sz w:val="20"/>
+                <w:szCs w:val="20"/>
+                <w:lang w:val="en-US"/>
+              </w:rPr>
+              <w:t xml:space="preserve">[ET] Wait for kernels to complete            </w:t>
+            </w:r>
+            <w:proofErr w:type="gramStart"/>
+            <w:r>
+              <w:rPr>
+                <w:rFonts w:ascii="Courier New" w:hAnsi="Courier New" w:cs="Courier New"/>
+                <w:sz w:val="20"/>
+                <w:szCs w:val="20"/>
+                <w:lang w:val="en-US"/>
+              </w:rPr>
+              <w:t xml:space="preserve">  :</w:t>
+            </w:r>
+            <w:proofErr w:type="gramEnd"/>
+            <w:r>
+              <w:rPr>
+                <w:rFonts w:ascii="Courier New" w:hAnsi="Courier New" w:cs="Courier New"/>
+                <w:sz w:val="20"/>
+                <w:szCs w:val="20"/>
+                <w:lang w:val="en-US"/>
+              </w:rPr>
+              <w:t xml:space="preserve">  643.631 </w:t>
+            </w:r>
+            <w:proofErr w:type="spellStart"/>
+            <w:r>
+              <w:rPr>
+                <w:rFonts w:ascii="Courier New" w:hAnsi="Courier New" w:cs="Courier New"/>
+                <w:sz w:val="20"/>
+                <w:szCs w:val="20"/>
+                <w:lang w:val="en-US"/>
+              </w:rPr>
+              <w:t>ms</w:t>
+            </w:r>
+            <w:proofErr w:type="spellEnd"/>
+          </w:p>
+          <w:p>
+            <w:pPr>
+              <w:rPr>
+                <w:rFonts w:ascii="Courier New" w:hAnsi="Courier New" w:cs="Courier New"/>
+                <w:sz w:val="20"/>
+                <w:szCs w:val="20"/>
+                <w:lang w:val="en-US"/>
+              </w:rPr>
+            </w:pPr>
+            <w:r>
+              <w:rPr>
+                <w:rFonts w:ascii="Courier New" w:hAnsi="Courier New" w:cs="Courier New"/>
+                <w:sz w:val="20"/>
+                <w:szCs w:val="20"/>
+                <w:lang w:val="en-US"/>
+              </w:rPr>
+              <w:t xml:space="preserve">[ec2-user@ip-172-31-88-240 </w:t>
+            </w:r>
+            <w:proofErr w:type="gramStart"/>
+            <w:r>
+              <w:rPr>
+                <w:rFonts w:ascii="Courier New" w:hAnsi="Courier New" w:cs="Courier New"/>
+                <w:sz w:val="20"/>
+                <w:szCs w:val="20"/>
+                <w:lang w:val="en-US"/>
+              </w:rPr>
+              <w:t>Hardware]$</w:t>
+            </w:r>
+            <w:proofErr w:type="gramEnd"/>
+          </w:p>
+          <w:p>
+            <w:pPr>
+              <w:rPr>
+                <w:rFonts w:asciiTheme="majorHAnsi" w:hAnsiTheme="majorHAnsi" w:cstheme="majorHAnsi"/>
+                <w:lang w:val="en-US"/>
+              </w:rPr>
+            </w:pPr>
+            <w:r>
+              <w:rPr>
+                <w:rFonts w:ascii="Courier New" w:hAnsi="Courier New" w:cs="Courier New"/>
+                <w:sz w:val="20"/>
+                <w:szCs w:val="20"/>
+                <w:lang w:val="en-US"/>
+              </w:rPr>
+              <w:t xml:space="preserve">[ec2-user@ip-172-31-88-240 </w:t>
+            </w:r>
+            <w:proofErr w:type="gramStart"/>
+            <w:r>
+              <w:rPr>
+                <w:rFonts w:ascii="Courier New" w:hAnsi="Courier New" w:cs="Courier New"/>
+                <w:sz w:val="20"/>
+                <w:szCs w:val="20"/>
+                <w:lang w:val="en-US"/>
+              </w:rPr>
+              <w:t>Hardware]$</w:t>
+            </w:r>
+            <w:proofErr w:type="gramEnd"/>
+          </w:p>
+        </w:tc>
+      </w:tr>
+    </w:tbl>
+    <w:p>
+      <w:pPr>
+        <w:jc w:val="both"/>
+        <w:rPr>
+          <w:rFonts w:asciiTheme="majorHAnsi" w:hAnsiTheme="majorHAnsi" w:cstheme="majorHAnsi"/>
+          <w:lang w:val="en-US"/>
+        </w:rPr>
+      </w:pPr>
+    </w:p>
     <w:sectPr>
       <w:pgSz w:w="11906" w:h="16838"/>
       <w:pgMar w:top="1440" w:right="1440" w:bottom="1440" w:left="1440" w:header="708" w:footer="708" w:gutter="0"/>
@@ -7062,10 +9608,10 @@
     </w:lvl>
   </w:abstractNum>
   <w:abstractNum w:abstractNumId="1" w15:restartNumberingAfterBreak="0">
-    <w:nsid w:val="3F9F6FD1"/>
+    <w:nsid w:val="253E6869"/>
     <w:multiLevelType w:val="hybridMultilevel"/>
-    <w:tmpl w:val="F4B8F900"/>
-    <w:lvl w:ilvl="0" w:tplc="CFA6A1F6">
+    <w:tmpl w:val="C6D6BDEA"/>
+    <w:lvl w:ilvl="0" w:tplc="BD6A0A74">
       <w:numFmt w:val="bullet"/>
       <w:lvlText w:val="-"/>
       <w:lvlJc w:val="left"/>
@@ -7174,10 +9720,123 @@
     </w:lvl>
   </w:abstractNum>
   <w:abstractNum w:abstractNumId="2" w15:restartNumberingAfterBreak="0">
-    <w:nsid w:val="40F9521F"/>
+    <w:nsid w:val="32ED6903"/>
     <w:multiLevelType w:val="hybridMultilevel"/>
-    <w:tmpl w:val="57D053F0"/>
-    <w:lvl w:ilvl="0" w:tplc="CFA6A1F6">
+    <w:tmpl w:val="BF54890E"/>
+    <w:lvl w:ilvl="0" w:tplc="04090001">
+      <w:start w:val="1"/>
+      <w:numFmt w:val="bullet"/>
+      <w:lvlText w:val=""/>
+      <w:lvlJc w:val="left"/>
+      <w:pPr>
+        <w:ind w:left="720" w:hanging="360"/>
+      </w:pPr>
+      <w:rPr>
+        <w:rFonts w:ascii="Symbol" w:hAnsi="Symbol" w:hint="default"/>
+      </w:rPr>
+    </w:lvl>
+    <w:lvl w:ilvl="1" w:tplc="04090003" w:tentative="1">
+      <w:start w:val="1"/>
+      <w:numFmt w:val="bullet"/>
+      <w:lvlText w:val="o"/>
+      <w:lvlJc w:val="left"/>
+      <w:pPr>
+        <w:ind w:left="1440" w:hanging="360"/>
+      </w:pPr>
+      <w:rPr>
+        <w:rFonts w:ascii="Courier New" w:hAnsi="Courier New" w:cs="Courier New" w:hint="default"/>
+      </w:rPr>
+    </w:lvl>
+    <w:lvl w:ilvl="2" w:tplc="04090005" w:tentative="1">
+      <w:start w:val="1"/>
+      <w:numFmt w:val="bullet"/>
+      <w:lvlText w:val=""/>
+      <w:lvlJc w:val="left"/>
+      <w:pPr>
+        <w:ind w:left="2160" w:hanging="360"/>
+      </w:pPr>
+      <w:rPr>
+        <w:rFonts w:ascii="Wingdings" w:hAnsi="Wingdings" w:hint="default"/>
+      </w:rPr>
+    </w:lvl>
+    <w:lvl w:ilvl="3" w:tplc="04090001" w:tentative="1">
+      <w:start w:val="1"/>
+      <w:numFmt w:val="bullet"/>
+      <w:lvlText w:val=""/>
+      <w:lvlJc w:val="left"/>
+      <w:pPr>
+        <w:ind w:left="2880" w:hanging="360"/>
+      </w:pPr>
+      <w:rPr>
+        <w:rFonts w:ascii="Symbol" w:hAnsi="Symbol" w:hint="default"/>
+      </w:rPr>
+    </w:lvl>
+    <w:lvl w:ilvl="4" w:tplc="04090003" w:tentative="1">
+      <w:start w:val="1"/>
+      <w:numFmt w:val="bullet"/>
+      <w:lvlText w:val="o"/>
+      <w:lvlJc w:val="left"/>
+      <w:pPr>
+        <w:ind w:left="3600" w:hanging="360"/>
+      </w:pPr>
+      <w:rPr>
+        <w:rFonts w:ascii="Courier New" w:hAnsi="Courier New" w:cs="Courier New" w:hint="default"/>
+      </w:rPr>
+    </w:lvl>
+    <w:lvl w:ilvl="5" w:tplc="04090005" w:tentative="1">
+      <w:start w:val="1"/>
+      <w:numFmt w:val="bullet"/>
+      <w:lvlText w:val=""/>
+      <w:lvlJc w:val="left"/>
+      <w:pPr>
+        <w:ind w:left="4320" w:hanging="360"/>
+      </w:pPr>
+      <w:rPr>
+        <w:rFonts w:ascii="Wingdings" w:hAnsi="Wingdings" w:hint="default"/>
+      </w:rPr>
+    </w:lvl>
+    <w:lvl w:ilvl="6" w:tplc="04090001" w:tentative="1">
+      <w:start w:val="1"/>
+      <w:numFmt w:val="bullet"/>
+      <w:lvlText w:val=""/>
+      <w:lvlJc w:val="left"/>
+      <w:pPr>
+        <w:ind w:left="5040" w:hanging="360"/>
+      </w:pPr>
+      <w:rPr>
+        <w:rFonts w:ascii="Symbol" w:hAnsi="Symbol" w:hint="default"/>
+      </w:rPr>
+    </w:lvl>
+    <w:lvl w:ilvl="7" w:tplc="04090003" w:tentative="1">
+      <w:start w:val="1"/>
+      <w:numFmt w:val="bullet"/>
+      <w:lvlText w:val="o"/>
+      <w:lvlJc w:val="left"/>
+      <w:pPr>
+        <w:ind w:left="5760" w:hanging="360"/>
+      </w:pPr>
+      <w:rPr>
+        <w:rFonts w:ascii="Courier New" w:hAnsi="Courier New" w:cs="Courier New" w:hint="default"/>
+      </w:rPr>
+    </w:lvl>
+    <w:lvl w:ilvl="8" w:tplc="04090005" w:tentative="1">
+      <w:start w:val="1"/>
+      <w:numFmt w:val="bullet"/>
+      <w:lvlText w:val=""/>
+      <w:lvlJc w:val="left"/>
+      <w:pPr>
+        <w:ind w:left="6480" w:hanging="360"/>
+      </w:pPr>
+      <w:rPr>
+        <w:rFonts w:ascii="Wingdings" w:hAnsi="Wingdings" w:hint="default"/>
+      </w:rPr>
+    </w:lvl>
+  </w:abstractNum>
+  <w:abstractNum w:abstractNumId="3" w15:restartNumberingAfterBreak="0">
+    <w:nsid w:val="36AB6E10"/>
+    <w:multiLevelType w:val="hybridMultilevel"/>
+    <w:tmpl w:val="452C26F0"/>
+    <w:lvl w:ilvl="0" w:tplc="BD6A0A74">
       <w:numFmt w:val="bullet"/>
       <w:lvlText w:val="-"/>
       <w:lvlJc w:val="left"/>
@@ -7285,7 +9944,231 @@
       </w:rPr>
     </w:lvl>
   </w:abstractNum>
-  <w:abstractNum w:abstractNumId="3" w15:restartNumberingAfterBreak="0">
+  <w:abstractNum w:abstractNumId="4" w15:restartNumberingAfterBreak="0">
+    <w:nsid w:val="3F9F6FD1"/>
+    <w:multiLevelType w:val="hybridMultilevel"/>
+    <w:tmpl w:val="F4B8F900"/>
+    <w:lvl w:ilvl="0" w:tplc="CFA6A1F6">
+      <w:numFmt w:val="bullet"/>
+      <w:lvlText w:val="-"/>
+      <w:lvlJc w:val="left"/>
+      <w:pPr>
+        <w:ind w:left="720" w:hanging="360"/>
+      </w:pPr>
+      <w:rPr>
+        <w:rFonts w:ascii="Calibri Light" w:eastAsiaTheme="minorHAnsi" w:hAnsi="Calibri Light" w:cs="Calibri Light" w:hint="default"/>
+      </w:rPr>
+    </w:lvl>
+    <w:lvl w:ilvl="1" w:tplc="04090003" w:tentative="1">
+      <w:start w:val="1"/>
+      <w:numFmt w:val="bullet"/>
+      <w:lvlText w:val="o"/>
+      <w:lvlJc w:val="left"/>
+      <w:pPr>
+        <w:ind w:left="1440" w:hanging="360"/>
+      </w:pPr>
+      <w:rPr>
+        <w:rFonts w:ascii="Courier New" w:hAnsi="Courier New" w:cs="Courier New" w:hint="default"/>
+      </w:rPr>
+    </w:lvl>
+    <w:lvl w:ilvl="2" w:tplc="04090005" w:tentative="1">
+      <w:start w:val="1"/>
+      <w:numFmt w:val="bullet"/>
+      <w:lvlText w:val=""/>
+      <w:lvlJc w:val="left"/>
+      <w:pPr>
+        <w:ind w:left="2160" w:hanging="360"/>
+      </w:pPr>
+      <w:rPr>
+        <w:rFonts w:ascii="Wingdings" w:hAnsi="Wingdings" w:hint="default"/>
+      </w:rPr>
+    </w:lvl>
+    <w:lvl w:ilvl="3" w:tplc="04090001" w:tentative="1">
+      <w:start w:val="1"/>
+      <w:numFmt w:val="bullet"/>
+      <w:lvlText w:val=""/>
+      <w:lvlJc w:val="left"/>
+      <w:pPr>
+        <w:ind w:left="2880" w:hanging="360"/>
+      </w:pPr>
+      <w:rPr>
+        <w:rFonts w:ascii="Symbol" w:hAnsi="Symbol" w:hint="default"/>
+      </w:rPr>
+    </w:lvl>
+    <w:lvl w:ilvl="4" w:tplc="04090003" w:tentative="1">
+      <w:start w:val="1"/>
+      <w:numFmt w:val="bullet"/>
+      <w:lvlText w:val="o"/>
+      <w:lvlJc w:val="left"/>
+      <w:pPr>
+        <w:ind w:left="3600" w:hanging="360"/>
+      </w:pPr>
+      <w:rPr>
+        <w:rFonts w:ascii="Courier New" w:hAnsi="Courier New" w:cs="Courier New" w:hint="default"/>
+      </w:rPr>
+    </w:lvl>
+    <w:lvl w:ilvl="5" w:tplc="04090005" w:tentative="1">
+      <w:start w:val="1"/>
+      <w:numFmt w:val="bullet"/>
+      <w:lvlText w:val=""/>
+      <w:lvlJc w:val="left"/>
+      <w:pPr>
+        <w:ind w:left="4320" w:hanging="360"/>
+      </w:pPr>
+      <w:rPr>
+        <w:rFonts w:ascii="Wingdings" w:hAnsi="Wingdings" w:hint="default"/>
+      </w:rPr>
+    </w:lvl>
+    <w:lvl w:ilvl="6" w:tplc="04090001" w:tentative="1">
+      <w:start w:val="1"/>
+      <w:numFmt w:val="bullet"/>
+      <w:lvlText w:val=""/>
+      <w:lvlJc w:val="left"/>
+      <w:pPr>
+        <w:ind w:left="5040" w:hanging="360"/>
+      </w:pPr>
+      <w:rPr>
+        <w:rFonts w:ascii="Symbol" w:hAnsi="Symbol" w:hint="default"/>
+      </w:rPr>
+    </w:lvl>
+    <w:lvl w:ilvl="7" w:tplc="04090003" w:tentative="1">
+      <w:start w:val="1"/>
+      <w:numFmt w:val="bullet"/>
+      <w:lvlText w:val="o"/>
+      <w:lvlJc w:val="left"/>
+      <w:pPr>
+        <w:ind w:left="5760" w:hanging="360"/>
+      </w:pPr>
+      <w:rPr>
+        <w:rFonts w:ascii="Courier New" w:hAnsi="Courier New" w:cs="Courier New" w:hint="default"/>
+      </w:rPr>
+    </w:lvl>
+    <w:lvl w:ilvl="8" w:tplc="04090005" w:tentative="1">
+      <w:start w:val="1"/>
+      <w:numFmt w:val="bullet"/>
+      <w:lvlText w:val=""/>
+      <w:lvlJc w:val="left"/>
+      <w:pPr>
+        <w:ind w:left="6480" w:hanging="360"/>
+      </w:pPr>
+      <w:rPr>
+        <w:rFonts w:ascii="Wingdings" w:hAnsi="Wingdings" w:hint="default"/>
+      </w:rPr>
+    </w:lvl>
+  </w:abstractNum>
+  <w:abstractNum w:abstractNumId="5" w15:restartNumberingAfterBreak="0">
+    <w:nsid w:val="40F9521F"/>
+    <w:multiLevelType w:val="hybridMultilevel"/>
+    <w:tmpl w:val="57D053F0"/>
+    <w:lvl w:ilvl="0" w:tplc="CFA6A1F6">
+      <w:numFmt w:val="bullet"/>
+      <w:lvlText w:val="-"/>
+      <w:lvlJc w:val="left"/>
+      <w:pPr>
+        <w:ind w:left="720" w:hanging="360"/>
+      </w:pPr>
+      <w:rPr>
+        <w:rFonts w:ascii="Calibri Light" w:eastAsiaTheme="minorHAnsi" w:hAnsi="Calibri Light" w:cs="Calibri Light" w:hint="default"/>
+      </w:rPr>
+    </w:lvl>
+    <w:lvl w:ilvl="1" w:tplc="04090003" w:tentative="1">
+      <w:start w:val="1"/>
+      <w:numFmt w:val="bullet"/>
+      <w:lvlText w:val="o"/>
+      <w:lvlJc w:val="left"/>
+      <w:pPr>
+        <w:ind w:left="1440" w:hanging="360"/>
+      </w:pPr>
+      <w:rPr>
+        <w:rFonts w:ascii="Courier New" w:hAnsi="Courier New" w:cs="Courier New" w:hint="default"/>
+      </w:rPr>
+    </w:lvl>
+    <w:lvl w:ilvl="2" w:tplc="04090005" w:tentative="1">
+      <w:start w:val="1"/>
+      <w:numFmt w:val="bullet"/>
+      <w:lvlText w:val=""/>
+      <w:lvlJc w:val="left"/>
+      <w:pPr>
+        <w:ind w:left="2160" w:hanging="360"/>
+      </w:pPr>
+      <w:rPr>
+        <w:rFonts w:ascii="Wingdings" w:hAnsi="Wingdings" w:hint="default"/>
+      </w:rPr>
+    </w:lvl>
+    <w:lvl w:ilvl="3" w:tplc="04090001" w:tentative="1">
+      <w:start w:val="1"/>
+      <w:numFmt w:val="bullet"/>
+      <w:lvlText w:val=""/>
+      <w:lvlJc w:val="left"/>
+      <w:pPr>
+        <w:ind w:left="2880" w:hanging="360"/>
+      </w:pPr>
+      <w:rPr>
+        <w:rFonts w:ascii="Symbol" w:hAnsi="Symbol" w:hint="default"/>
+      </w:rPr>
+    </w:lvl>
+    <w:lvl w:ilvl="4" w:tplc="04090003" w:tentative="1">
+      <w:start w:val="1"/>
+      <w:numFmt w:val="bullet"/>
+      <w:lvlText w:val="o"/>
+      <w:lvlJc w:val="left"/>
+      <w:pPr>
+        <w:ind w:left="3600" w:hanging="360"/>
+      </w:pPr>
+      <w:rPr>
+        <w:rFonts w:ascii="Courier New" w:hAnsi="Courier New" w:cs="Courier New" w:hint="default"/>
+      </w:rPr>
+    </w:lvl>
+    <w:lvl w:ilvl="5" w:tplc="04090005" w:tentative="1">
+      <w:start w:val="1"/>
+      <w:numFmt w:val="bullet"/>
+      <w:lvlText w:val=""/>
+      <w:lvlJc w:val="left"/>
+      <w:pPr>
+        <w:ind w:left="4320" w:hanging="360"/>
+      </w:pPr>
+      <w:rPr>
+        <w:rFonts w:ascii="Wingdings" w:hAnsi="Wingdings" w:hint="default"/>
+      </w:rPr>
+    </w:lvl>
+    <w:lvl w:ilvl="6" w:tplc="04090001" w:tentative="1">
+      <w:start w:val="1"/>
+      <w:numFmt w:val="bullet"/>
+      <w:lvlText w:val=""/>
+      <w:lvlJc w:val="left"/>
+      <w:pPr>
+        <w:ind w:left="5040" w:hanging="360"/>
+      </w:pPr>
+      <w:rPr>
+        <w:rFonts w:ascii="Symbol" w:hAnsi="Symbol" w:hint="default"/>
+      </w:rPr>
+    </w:lvl>
+    <w:lvl w:ilvl="7" w:tplc="04090003" w:tentative="1">
+      <w:start w:val="1"/>
+      <w:numFmt w:val="bullet"/>
+      <w:lvlText w:val="o"/>
+      <w:lvlJc w:val="left"/>
+      <w:pPr>
+        <w:ind w:left="5760" w:hanging="360"/>
+      </w:pPr>
+      <w:rPr>
+        <w:rFonts w:ascii="Courier New" w:hAnsi="Courier New" w:cs="Courier New" w:hint="default"/>
+      </w:rPr>
+    </w:lvl>
+    <w:lvl w:ilvl="8" w:tplc="04090005" w:tentative="1">
+      <w:start w:val="1"/>
+      <w:numFmt w:val="bullet"/>
+      <w:lvlText w:val=""/>
+      <w:lvlJc w:val="left"/>
+      <w:pPr>
+        <w:ind w:left="6480" w:hanging="360"/>
+      </w:pPr>
+      <w:rPr>
+        <w:rFonts w:ascii="Wingdings" w:hAnsi="Wingdings" w:hint="default"/>
+      </w:rPr>
+    </w:lvl>
+  </w:abstractNum>
+  <w:abstractNum w:abstractNumId="6" w15:restartNumberingAfterBreak="0">
     <w:nsid w:val="4CF93D42"/>
     <w:multiLevelType w:val="hybridMultilevel"/>
     <w:tmpl w:val="955ECBD6"/>
@@ -7371,7 +10254,7 @@
       </w:pPr>
     </w:lvl>
   </w:abstractNum>
-  <w:abstractNum w:abstractNumId="4" w15:restartNumberingAfterBreak="0">
+  <w:abstractNum w:abstractNumId="7" w15:restartNumberingAfterBreak="0">
     <w:nsid w:val="50F52091"/>
     <w:multiLevelType w:val="hybridMultilevel"/>
     <w:tmpl w:val="10A00D8C"/>
@@ -7457,7 +10340,7 @@
       </w:pPr>
     </w:lvl>
   </w:abstractNum>
-  <w:abstractNum w:abstractNumId="5" w15:restartNumberingAfterBreak="0">
+  <w:abstractNum w:abstractNumId="8" w15:restartNumberingAfterBreak="0">
     <w:nsid w:val="51560666"/>
     <w:multiLevelType w:val="hybridMultilevel"/>
     <w:tmpl w:val="5476A9DC"/>
@@ -7570,7 +10453,7 @@
       </w:rPr>
     </w:lvl>
   </w:abstractNum>
-  <w:abstractNum w:abstractNumId="6" w15:restartNumberingAfterBreak="0">
+  <w:abstractNum w:abstractNumId="9" w15:restartNumberingAfterBreak="0">
     <w:nsid w:val="696754E9"/>
     <w:multiLevelType w:val="hybridMultilevel"/>
     <w:tmpl w:val="72EC4E48"/>
@@ -7683,7 +10566,7 @@
       </w:rPr>
     </w:lvl>
   </w:abstractNum>
-  <w:abstractNum w:abstractNumId="7" w15:restartNumberingAfterBreak="0">
+  <w:abstractNum w:abstractNumId="10" w15:restartNumberingAfterBreak="0">
     <w:nsid w:val="6EA34418"/>
     <w:multiLevelType w:val="hybridMultilevel"/>
     <w:tmpl w:val="44C21FC4"/>
@@ -7797,28 +10680,37 @@
     </w:lvl>
   </w:abstractNum>
   <w:num w:numId="1">
-    <w:abstractNumId w:val="6"/>
+    <w:abstractNumId w:val="9"/>
   </w:num>
   <w:num w:numId="2">
-    <w:abstractNumId w:val="7"/>
+    <w:abstractNumId w:val="10"/>
   </w:num>
   <w:num w:numId="3">
-    <w:abstractNumId w:val="1"/>
+    <w:abstractNumId w:val="4"/>
   </w:num>
   <w:num w:numId="4">
-    <w:abstractNumId w:val="2"/>
+    <w:abstractNumId w:val="5"/>
   </w:num>
   <w:num w:numId="5">
     <w:abstractNumId w:val="0"/>
   </w:num>
   <w:num w:numId="6">
-    <w:abstractNumId w:val="4"/>
+    <w:abstractNumId w:val="7"/>
   </w:num>
   <w:num w:numId="7">
+    <w:abstractNumId w:val="6"/>
+  </w:num>
+  <w:num w:numId="8">
+    <w:abstractNumId w:val="8"/>
+  </w:num>
+  <w:num w:numId="9">
     <w:abstractNumId w:val="3"/>
   </w:num>
-  <w:num w:numId="8">
-    <w:abstractNumId w:val="5"/>
+  <w:num w:numId="10">
+    <w:abstractNumId w:val="1"/>
+  </w:num>
+  <w:num w:numId="11">
+    <w:abstractNumId w:val="2"/>
   </w:num>
 </w:numbering>
 </file>

</xml_diff>